<commit_message>
edits to l'art pour l'art
</commit_message>
<xml_diff>
--- a/L'art pour l'art (Reverseau).docx
+++ b/L'art pour l'art (Reverseau).docx
@@ -141,18 +141,7 @@
           <w:szCs w:val="24"/>
           <w:lang w:val="en-US"/>
         </w:rPr>
-        <w:t>lau</w:t>
-      </w:r>
-      <w:bookmarkStart w:id="0" w:name="_GoBack"/>
-      <w:bookmarkEnd w:id="0"/>
-      <w:r>
-        <w:rPr>
-          <w:rFonts w:ascii="Times New Roman" w:hAnsi="Times New Roman" w:cs="Times New Roman"/>
-          <w:sz w:val="24"/>
-          <w:szCs w:val="24"/>
-          <w:lang w:val="en-US"/>
-        </w:rPr>
-        <w:t>nched</w:t>
+        <w:t>launched</w:t>
       </w:r>
       <w:r>
         <w:rPr>
@@ -238,59 +227,42 @@
         </w:rPr>
         <w:t xml:space="preserve">. </w:t>
       </w:r>
-      <w:ins w:id="1" w:author="Bru Sascha" w:date="2013-07-09T15:32:00Z">
-        <w:r>
-          <w:rPr>
-            <w:rFonts w:ascii="Times New Roman" w:hAnsi="Times New Roman" w:cs="Times New Roman"/>
-            <w:sz w:val="24"/>
-            <w:szCs w:val="24"/>
-            <w:lang w:val="en-US"/>
-          </w:rPr>
-          <w:t xml:space="preserve">The slogan </w:t>
-        </w:r>
-      </w:ins>
-      <w:ins w:id="2" w:author="Bru Sascha" w:date="2013-07-09T15:47:00Z">
-        <w:r>
-          <w:rPr>
-            <w:rFonts w:ascii="Times New Roman" w:hAnsi="Times New Roman" w:cs="Times New Roman"/>
-            <w:sz w:val="24"/>
-            <w:szCs w:val="24"/>
-            <w:lang w:val="en-US"/>
-          </w:rPr>
-          <w:t>was intended to</w:t>
-        </w:r>
-      </w:ins>
-      <w:ins w:id="3" w:author="Bru Sascha" w:date="2013-07-09T15:32:00Z">
-        <w:r>
-          <w:rPr>
-            <w:rFonts w:ascii="Times New Roman" w:hAnsi="Times New Roman" w:cs="Times New Roman"/>
-            <w:sz w:val="24"/>
-            <w:szCs w:val="24"/>
-            <w:lang w:val="en-US"/>
-          </w:rPr>
-          <w:t xml:space="preserve"> promote</w:t>
-        </w:r>
-        <w:r>
-          <w:rPr>
-            <w:rFonts w:ascii="Times New Roman" w:hAnsi="Times New Roman" w:cs="Times New Roman"/>
-            <w:sz w:val="24"/>
-            <w:szCs w:val="24"/>
-            <w:lang w:val="en-US"/>
-          </w:rPr>
-          <w:t xml:space="preserve"> art </w:t>
-        </w:r>
-      </w:ins>
-      <w:ins w:id="4" w:author="Bru Sascha" w:date="2013-07-09T15:47:00Z">
-        <w:r>
-          <w:rPr>
-            <w:rFonts w:ascii="Times New Roman" w:hAnsi="Times New Roman" w:cs="Times New Roman"/>
-            <w:sz w:val="24"/>
-            <w:szCs w:val="24"/>
-            <w:lang w:val="en-US"/>
-          </w:rPr>
-          <w:t xml:space="preserve">as an object and practice </w:t>
-        </w:r>
-      </w:ins>
+      <w:r>
+        <w:rPr>
+          <w:rFonts w:ascii="Times New Roman" w:hAnsi="Times New Roman" w:cs="Times New Roman"/>
+          <w:sz w:val="24"/>
+          <w:szCs w:val="24"/>
+          <w:lang w:val="en-US"/>
+        </w:rPr>
+        <w:t xml:space="preserve">The slogan </w:t>
+      </w:r>
+      <w:r>
+        <w:rPr>
+          <w:rFonts w:ascii="Times New Roman" w:hAnsi="Times New Roman" w:cs="Times New Roman"/>
+          <w:sz w:val="24"/>
+          <w:szCs w:val="24"/>
+          <w:lang w:val="en-US"/>
+        </w:rPr>
+        <w:t>was intended to promote</w:t>
+      </w:r>
+      <w:r>
+        <w:rPr>
+          <w:rFonts w:ascii="Times New Roman" w:hAnsi="Times New Roman" w:cs="Times New Roman"/>
+          <w:sz w:val="24"/>
+          <w:szCs w:val="24"/>
+          <w:lang w:val="en-US"/>
+        </w:rPr>
+        <w:t xml:space="preserve"> art </w:t>
+      </w:r>
+      <w:r>
+        <w:rPr>
+          <w:rFonts w:ascii="Times New Roman" w:hAnsi="Times New Roman" w:cs="Times New Roman"/>
+          <w:sz w:val="24"/>
+          <w:szCs w:val="24"/>
+          <w:lang w:val="en-US"/>
+        </w:rPr>
+        <w:t xml:space="preserve">as an object and practice </w:t>
+      </w:r>
       <w:r>
         <w:rPr>
           <w:rFonts w:ascii="Times New Roman" w:hAnsi="Times New Roman" w:cs="Times New Roman"/>
@@ -306,7 +278,6 @@
         <w:spacing w:line="240" w:lineRule="auto"/>
         <w:jc w:val="both"/>
         <w:rPr>
-          <w:ins w:id="5" w:author="Anne Reverseau" w:date="2013-07-09T23:44:00Z"/>
           <w:rFonts w:ascii="Times New Roman" w:hAnsi="Times New Roman" w:cs="Times New Roman"/>
           <w:sz w:val="24"/>
           <w:szCs w:val="24"/>
@@ -340,17 +311,15 @@
         </w:rPr>
         <w:t xml:space="preserve"> </w:t>
       </w:r>
-      <w:ins w:id="6" w:author="Bru Sascha" w:date="2013-07-09T15:45:00Z">
-        <w:r>
-          <w:rPr>
-            <w:rFonts w:ascii="Times New Roman" w:hAnsi="Times New Roman" w:cs="Times New Roman"/>
-            <w:sz w:val="24"/>
-            <w:szCs w:val="24"/>
-            <w:lang w:val="en-US"/>
-          </w:rPr>
-          <w:t>wa</w:t>
-        </w:r>
-      </w:ins>
+      <w:r>
+        <w:rPr>
+          <w:rFonts w:ascii="Times New Roman" w:hAnsi="Times New Roman" w:cs="Times New Roman"/>
+          <w:sz w:val="24"/>
+          <w:szCs w:val="24"/>
+          <w:lang w:val="en-US"/>
+        </w:rPr>
+        <w:t>wa</w:t>
+      </w:r>
       <w:r>
         <w:rPr>
           <w:rFonts w:ascii="Times New Roman" w:hAnsi="Times New Roman" w:cs="Times New Roman"/>
@@ -530,64 +499,44 @@
         </w:rPr>
         <w:t>Mademoiselle de Maupin</w:t>
       </w:r>
-      <w:ins w:id="7" w:author="Bru Sascha" w:date="2013-07-09T15:45:00Z">
-        <w:r>
-          <w:rPr>
-            <w:rFonts w:ascii="Times New Roman" w:hAnsi="Times New Roman" w:cs="Times New Roman"/>
-            <w:i/>
-            <w:sz w:val="24"/>
-            <w:szCs w:val="24"/>
-            <w:lang w:val="en-US"/>
-          </w:rPr>
-          <w:t xml:space="preserve"> </w:t>
-        </w:r>
-        <w:r>
-          <w:rPr>
-            <w:rFonts w:ascii="Times New Roman" w:hAnsi="Times New Roman" w:cs="Times New Roman"/>
-            <w:sz w:val="24"/>
-            <w:szCs w:val="24"/>
-            <w:highlight w:val="yellow"/>
-            <w:lang w:val="en-US"/>
-          </w:rPr>
-          <w:t>(</w:t>
-        </w:r>
-      </w:ins>
-      <w:ins w:id="8" w:author="Anne Reverseau" w:date="2013-07-09T23:22:00Z">
-        <w:r>
-          <w:rPr>
-            <w:rFonts w:ascii="Times New Roman" w:hAnsi="Times New Roman" w:cs="Times New Roman"/>
-            <w:i/>
-            <w:sz w:val="24"/>
-            <w:szCs w:val="24"/>
-            <w:lang w:val="en-US"/>
-          </w:rPr>
-          <w:t>Mademoiselle de Maupin</w:t>
-        </w:r>
-      </w:ins>
-      <w:ins w:id="9" w:author="Bru Sascha" w:date="2013-07-09T15:45:00Z">
-        <w:del w:id="10" w:author="Anne Reverseau" w:date="2013-07-09T23:22:00Z">
-          <w:r>
-            <w:rPr>
-              <w:rFonts w:ascii="Times New Roman" w:hAnsi="Times New Roman" w:cs="Times New Roman"/>
-              <w:sz w:val="24"/>
-              <w:szCs w:val="24"/>
-              <w:highlight w:val="yellow"/>
-              <w:lang w:val="en-US"/>
-            </w:rPr>
-            <w:delText>English in italics</w:delText>
-          </w:r>
-        </w:del>
-        <w:r>
-          <w:rPr>
-            <w:rFonts w:ascii="Times New Roman" w:hAnsi="Times New Roman" w:cs="Times New Roman"/>
-            <w:sz w:val="24"/>
-            <w:szCs w:val="24"/>
-            <w:highlight w:val="yellow"/>
-            <w:lang w:val="en-US"/>
-          </w:rPr>
-          <w:t>)</w:t>
-        </w:r>
-      </w:ins>
+      <w:r>
+        <w:rPr>
+          <w:rFonts w:ascii="Times New Roman" w:hAnsi="Times New Roman" w:cs="Times New Roman"/>
+          <w:i/>
+          <w:sz w:val="24"/>
+          <w:szCs w:val="24"/>
+          <w:lang w:val="en-US"/>
+        </w:rPr>
+        <w:t xml:space="preserve"> </w:t>
+      </w:r>
+      <w:r>
+        <w:rPr>
+          <w:rFonts w:ascii="Times New Roman" w:hAnsi="Times New Roman" w:cs="Times New Roman"/>
+          <w:sz w:val="24"/>
+          <w:szCs w:val="24"/>
+          <w:lang w:val="en-US"/>
+        </w:rPr>
+        <w:t>(</w:t>
+      </w:r>
+      <w:r>
+        <w:rPr>
+          <w:rFonts w:ascii="Times New Roman" w:hAnsi="Times New Roman" w:cs="Times New Roman"/>
+          <w:i/>
+          <w:sz w:val="24"/>
+          <w:szCs w:val="24"/>
+          <w:lang w:val="en-US"/>
+        </w:rPr>
+        <w:t>Mademoiselle de Maupin</w:t>
+      </w:r>
+      <w:r>
+        <w:rPr>
+          <w:rFonts w:ascii="Times New Roman" w:hAnsi="Times New Roman" w:cs="Times New Roman"/>
+          <w:sz w:val="24"/>
+          <w:szCs w:val="24"/>
+          <w:lang w:val="en-US"/>
+        </w:rPr>
+        <w:t>)</w:t>
+      </w:r>
       <w:r>
         <w:rPr>
           <w:rFonts w:ascii="Times New Roman" w:hAnsi="Times New Roman" w:cs="Times New Roman"/>
@@ -732,17 +681,15 @@
         </w:rPr>
         <w:t>igorously</w:t>
       </w:r>
-      <w:ins w:id="11" w:author="Bru Sascha" w:date="2013-07-09T15:46:00Z">
-        <w:r>
-          <w:rPr>
-            <w:rFonts w:ascii="Times New Roman" w:hAnsi="Times New Roman" w:cs="Times New Roman"/>
-            <w:sz w:val="24"/>
-            <w:szCs w:val="24"/>
-            <w:lang w:val="en-US"/>
-          </w:rPr>
-          <w:t xml:space="preserve"> argued</w:t>
-        </w:r>
-      </w:ins>
+      <w:r>
+        <w:rPr>
+          <w:rFonts w:ascii="Times New Roman" w:hAnsi="Times New Roman" w:cs="Times New Roman"/>
+          <w:sz w:val="24"/>
+          <w:szCs w:val="24"/>
+          <w:lang w:val="en-US"/>
+        </w:rPr>
+        <w:t xml:space="preserve"> argued</w:t>
+      </w:r>
       <w:r>
         <w:rPr>
           <w:rFonts w:ascii="Times New Roman" w:hAnsi="Times New Roman" w:cs="Times New Roman"/>
@@ -761,17 +708,15 @@
         </w:rPr>
         <w:t xml:space="preserve">that would have </w:t>
       </w:r>
-      <w:ins w:id="12" w:author="Bru Sascha" w:date="2013-07-09T15:46:00Z">
-        <w:r>
-          <w:rPr>
-            <w:rFonts w:ascii="Times New Roman" w:hAnsi="Times New Roman" w:cs="Times New Roman"/>
-            <w:sz w:val="24"/>
-            <w:szCs w:val="24"/>
-            <w:lang w:val="en-US"/>
-          </w:rPr>
-          <w:t xml:space="preserve">no other </w:t>
-        </w:r>
-      </w:ins>
+      <w:r>
+        <w:rPr>
+          <w:rFonts w:ascii="Times New Roman" w:hAnsi="Times New Roman" w:cs="Times New Roman"/>
+          <w:sz w:val="24"/>
+          <w:szCs w:val="24"/>
+          <w:lang w:val="en-US"/>
+        </w:rPr>
+        <w:t xml:space="preserve">no other </w:t>
+      </w:r>
       <w:r>
         <w:rPr>
           <w:rFonts w:ascii="Times New Roman" w:hAnsi="Times New Roman" w:cs="Times New Roman"/>
@@ -781,17 +726,24 @@
         </w:rPr>
         <w:t>function</w:t>
       </w:r>
-      <w:ins w:id="13" w:author="Bru Sascha" w:date="2013-07-09T15:46:00Z">
-        <w:r>
-          <w:rPr>
-            <w:rFonts w:ascii="Times New Roman" w:hAnsi="Times New Roman" w:cs="Times New Roman"/>
-            <w:sz w:val="24"/>
-            <w:szCs w:val="24"/>
-            <w:lang w:val="en-US"/>
-          </w:rPr>
-          <w:t xml:space="preserve"> than</w:t>
-        </w:r>
-      </w:ins>
+      <w:r>
+        <w:rPr>
+          <w:rFonts w:ascii="Times New Roman" w:hAnsi="Times New Roman" w:cs="Times New Roman"/>
+          <w:sz w:val="24"/>
+          <w:szCs w:val="24"/>
+          <w:lang w:val="en-US"/>
+        </w:rPr>
+        <w:t xml:space="preserve"> than</w:t>
+      </w:r>
+      <w:r>
+        <w:rPr>
+          <w:rFonts w:ascii="Times New Roman" w:hAnsi="Times New Roman" w:cs="Times New Roman"/>
+          <w:sz w:val="24"/>
+          <w:szCs w:val="24"/>
+          <w:lang w:val="en-US"/>
+        </w:rPr>
+        <w:t xml:space="preserve"> Beauty</w:t>
+      </w:r>
       <w:r>
         <w:rPr>
           <w:rFonts w:ascii="Times New Roman" w:hAnsi="Times New Roman" w:cs="Times New Roman"/>
@@ -801,43 +753,14 @@
         </w:rPr>
         <w:t xml:space="preserve"> </w:t>
       </w:r>
-      <w:proofErr w:type="gramStart"/>
-      <w:r>
-        <w:rPr>
-          <w:rFonts w:ascii="Times New Roman" w:hAnsi="Times New Roman" w:cs="Times New Roman"/>
-          <w:sz w:val="24"/>
-          <w:szCs w:val="24"/>
-          <w:lang w:val="en-US"/>
-        </w:rPr>
-        <w:t>Beauty</w:t>
-      </w:r>
-      <w:r>
-        <w:rPr>
-          <w:rFonts w:ascii="Times New Roman" w:hAnsi="Times New Roman" w:cs="Times New Roman"/>
-          <w:sz w:val="24"/>
-          <w:szCs w:val="24"/>
-          <w:lang w:val="en-US"/>
-        </w:rPr>
-        <w:t xml:space="preserve"> </w:t>
-      </w:r>
-      <w:r>
-        <w:rPr>
-          <w:rFonts w:ascii="Times New Roman" w:hAnsi="Times New Roman" w:cs="Times New Roman"/>
-          <w:sz w:val="24"/>
-          <w:szCs w:val="24"/>
-          <w:lang w:val="en-US"/>
-        </w:rPr>
-        <w:t>:</w:t>
-      </w:r>
-      <w:proofErr w:type="gramEnd"/>
-      <w:r>
-        <w:rPr>
-          <w:rFonts w:ascii="Times New Roman" w:hAnsi="Times New Roman" w:cs="Times New Roman"/>
-          <w:sz w:val="24"/>
-          <w:szCs w:val="24"/>
-          <w:lang w:val="en-US"/>
-        </w:rPr>
-        <w:t xml:space="preserve"> </w:t>
+      <w:r>
+        <w:rPr>
+          <w:rFonts w:ascii="Times New Roman" w:hAnsi="Times New Roman" w:cs="Times New Roman"/>
+          <w:sz w:val="24"/>
+          <w:szCs w:val="24"/>
+          <w:lang w:val="en-US"/>
+        </w:rPr>
+        <w:t xml:space="preserve">: </w:t>
       </w:r>
       <w:r>
         <w:rPr>
@@ -848,47 +771,21 @@
         </w:rPr>
         <w:t>“</w:t>
       </w:r>
-      <w:ins w:id="14" w:author="Anne Reverseau" w:date="2013-07-09T23:24:00Z">
-        <w:r>
-          <w:rPr>
-            <w:rFonts w:ascii="Times New Roman" w:hAnsi="Times New Roman" w:cs="Times New Roman"/>
-            <w:sz w:val="24"/>
-            <w:szCs w:val="24"/>
-            <w:lang w:val="en-US"/>
-          </w:rPr>
-          <w:t xml:space="preserve">Il </w:t>
-        </w:r>
-      </w:ins>
-      <w:del w:id="15" w:author="Anne Reverseau" w:date="2013-07-09T23:24:00Z">
-        <w:r>
-          <w:rPr>
-            <w:rFonts w:ascii="Times New Roman" w:hAnsi="Times New Roman" w:cs="Times New Roman"/>
-            <w:iCs/>
-            <w:sz w:val="24"/>
-            <w:szCs w:val="24"/>
-            <w:highlight w:val="yellow"/>
-            <w:lang w:val="en-US"/>
-          </w:rPr>
-          <w:delText xml:space="preserve">Rien de ce qui est beau n’est indispensable à la vie. </w:delText>
-        </w:r>
-        <w:r>
-          <w:rPr>
-            <w:rFonts w:ascii="Times New Roman" w:hAnsi="Times New Roman" w:cs="Times New Roman"/>
-            <w:iCs/>
-            <w:sz w:val="24"/>
-            <w:szCs w:val="24"/>
-            <w:highlight w:val="yellow"/>
-          </w:rPr>
-          <w:delText xml:space="preserve">(…) Il </w:delText>
-        </w:r>
-      </w:del>
+      <w:r>
+        <w:rPr>
+          <w:rFonts w:ascii="Times New Roman" w:hAnsi="Times New Roman" w:cs="Times New Roman"/>
+          <w:sz w:val="24"/>
+          <w:szCs w:val="24"/>
+          <w:lang w:val="en-US"/>
+        </w:rPr>
+        <w:t xml:space="preserve">Il </w:t>
+      </w:r>
       <w:r>
         <w:rPr>
           <w:rFonts w:ascii="Times New Roman" w:hAnsi="Times New Roman" w:cs="Times New Roman"/>
           <w:iCs/>
           <w:sz w:val="24"/>
           <w:szCs w:val="24"/>
-          <w:highlight w:val="yellow"/>
         </w:rPr>
         <w:t>n’y a de vraiment beau que ce qui ne peut servir à rien ; tout ce qui est utile est laid</w:t>
       </w:r>
@@ -897,73 +794,53 @@
           <w:rFonts w:ascii="Times New Roman" w:hAnsi="Times New Roman" w:cs="Times New Roman"/>
           <w:sz w:val="24"/>
           <w:szCs w:val="24"/>
-          <w:highlight w:val="yellow"/>
         </w:rPr>
         <w:t>”</w:t>
       </w:r>
-      <w:ins w:id="16" w:author="Bru Sascha" w:date="2013-07-09T15:51:00Z">
-        <w:r>
-          <w:rPr>
-            <w:rFonts w:ascii="Times New Roman" w:hAnsi="Times New Roman" w:cs="Times New Roman"/>
-            <w:sz w:val="24"/>
-            <w:szCs w:val="24"/>
-            <w:highlight w:val="yellow"/>
-          </w:rPr>
-          <w:t>(</w:t>
-        </w:r>
-      </w:ins>
-      <w:ins w:id="17" w:author="Anne Reverseau" w:date="2013-07-09T23:24:00Z">
-        <w:r>
-          <w:rPr>
-            <w:rStyle w:val="st"/>
-            <w:rFonts w:ascii="Times New Roman" w:eastAsia="Times New Roman" w:hAnsi="Times New Roman" w:cs="Times New Roman"/>
-            <w:sz w:val="24"/>
-            <w:szCs w:val="24"/>
-          </w:rPr>
-          <w:t xml:space="preserve">Nothing is truly beautiful unless it is </w:t>
-        </w:r>
-        <w:r>
-          <w:rPr>
-            <w:rStyle w:val="Emphasis"/>
-            <w:rFonts w:ascii="Times New Roman" w:eastAsia="Times New Roman" w:hAnsi="Times New Roman" w:cs="Times New Roman"/>
-            <w:i w:val="0"/>
-            <w:sz w:val="24"/>
-            <w:szCs w:val="24"/>
-          </w:rPr>
-          <w:t>useless</w:t>
-        </w:r>
-        <w:r>
-          <w:rPr>
-            <w:rStyle w:val="st"/>
-            <w:rFonts w:ascii="Times New Roman" w:eastAsia="Times New Roman" w:hAnsi="Times New Roman" w:cs="Times New Roman"/>
-            <w:sz w:val="24"/>
-            <w:szCs w:val="24"/>
-          </w:rPr>
-          <w:t>: everything useful is ugly</w:t>
-        </w:r>
-      </w:ins>
-      <w:ins w:id="18" w:author="Bru Sascha" w:date="2013-07-09T15:51:00Z">
-        <w:del w:id="19" w:author="Anne Reverseau" w:date="2013-07-09T23:24:00Z">
-          <w:r>
-            <w:rPr>
-              <w:rFonts w:ascii="Times New Roman" w:hAnsi="Times New Roman" w:cs="Times New Roman"/>
-              <w:sz w:val="24"/>
-              <w:szCs w:val="24"/>
-              <w:highlight w:val="yellow"/>
-            </w:rPr>
-            <w:delText>Translate in English</w:delText>
-          </w:r>
-        </w:del>
-        <w:r>
-          <w:rPr>
-            <w:rFonts w:ascii="Times New Roman" w:hAnsi="Times New Roman" w:cs="Times New Roman"/>
-            <w:sz w:val="24"/>
-            <w:szCs w:val="24"/>
-            <w:highlight w:val="yellow"/>
-          </w:rPr>
-          <w:t>)</w:t>
-        </w:r>
-      </w:ins>
+      <w:r>
+        <w:rPr>
+          <w:rFonts w:ascii="Times New Roman" w:hAnsi="Times New Roman" w:cs="Times New Roman"/>
+          <w:sz w:val="24"/>
+          <w:szCs w:val="24"/>
+        </w:rPr>
+        <w:t>(</w:t>
+      </w:r>
+      <w:r>
+        <w:rPr>
+          <w:rStyle w:val="st"/>
+          <w:rFonts w:ascii="Times New Roman" w:eastAsia="Times New Roman" w:hAnsi="Times New Roman" w:cs="Times New Roman"/>
+          <w:sz w:val="24"/>
+          <w:szCs w:val="24"/>
+        </w:rPr>
+        <w:t xml:space="preserve">Nothing is truly beautiful unless it is </w:t>
+      </w:r>
+      <w:r>
+        <w:rPr>
+          <w:rStyle w:val="Emphasis"/>
+          <w:rFonts w:ascii="Times New Roman" w:eastAsia="Times New Roman" w:hAnsi="Times New Roman" w:cs="Times New Roman"/>
+          <w:i w:val="0"/>
+          <w:sz w:val="24"/>
+          <w:szCs w:val="24"/>
+        </w:rPr>
+        <w:t>useless</w:t>
+      </w:r>
+      <w:r>
+        <w:rPr>
+          <w:rStyle w:val="st"/>
+          <w:rFonts w:ascii="Times New Roman" w:eastAsia="Times New Roman" w:hAnsi="Times New Roman" w:cs="Times New Roman"/>
+          <w:sz w:val="24"/>
+          <w:szCs w:val="24"/>
+        </w:rPr>
+        <w:t>: everything useful is ugly</w:t>
+      </w:r>
+      <w:r>
+        <w:rPr>
+          <w:rFonts w:ascii="Times New Roman" w:hAnsi="Times New Roman" w:cs="Times New Roman"/>
+          <w:sz w:val="24"/>
+          <w:szCs w:val="24"/>
+        </w:rPr>
+        <w:t>)</w:t>
+      </w:r>
       <w:r>
         <w:rPr>
           <w:rFonts w:ascii="Times New Roman" w:hAnsi="Times New Roman" w:cs="Times New Roman"/>
@@ -1010,137 +887,73 @@
         </w:rPr>
         <w:t xml:space="preserve"> </w:t>
       </w:r>
-      <w:ins w:id="20" w:author="Bru Sascha" w:date="2013-07-09T15:51:00Z">
-        <w:r>
-          <w:rPr>
-            <w:rFonts w:ascii="Times New Roman" w:hAnsi="Times New Roman" w:cs="Times New Roman"/>
-            <w:sz w:val="24"/>
-            <w:szCs w:val="24"/>
-            <w:lang w:val="en-US"/>
-          </w:rPr>
-          <w:t>text</w:t>
-        </w:r>
-      </w:ins>
-      <w:ins w:id="21" w:author="Anne Reverseau" w:date="2013-07-09T23:32:00Z">
-        <w:r>
-          <w:rPr>
-            <w:rFonts w:ascii="Times New Roman" w:hAnsi="Times New Roman" w:cs="Times New Roman"/>
-            <w:sz w:val="24"/>
-            <w:szCs w:val="24"/>
-            <w:lang w:val="en-US"/>
-          </w:rPr>
-          <w:t xml:space="preserve">, </w:t>
-        </w:r>
-        <w:commentRangeStart w:id="22"/>
-        <w:r>
-          <w:rPr>
-            <w:rFonts w:ascii="Times New Roman" w:hAnsi="Times New Roman" w:cs="Times New Roman"/>
-            <w:sz w:val="24"/>
-            <w:szCs w:val="24"/>
-            <w:lang w:val="en-US"/>
-          </w:rPr>
-          <w:t>considered a manifesto of “</w:t>
-        </w:r>
-        <w:proofErr w:type="spellStart"/>
-        <w:r>
-          <w:rPr>
-            <w:rFonts w:ascii="Times New Roman" w:hAnsi="Times New Roman" w:cs="Times New Roman"/>
-            <w:sz w:val="24"/>
-            <w:szCs w:val="24"/>
-            <w:lang w:val="en-US"/>
-            <w:rPrChange w:id="23" w:author="Anne Reverseau" w:date="2013-07-09T23:41:00Z">
-              <w:rPr>
-                <w:rFonts w:ascii="Times New Roman" w:hAnsi="Times New Roman" w:cs="Times New Roman"/>
-                <w:i/>
-                <w:sz w:val="24"/>
-                <w:szCs w:val="24"/>
-                <w:lang w:val="en-US"/>
-              </w:rPr>
-            </w:rPrChange>
-          </w:rPr>
-          <w:t>L’Art</w:t>
-        </w:r>
-        <w:proofErr w:type="spellEnd"/>
-        <w:r>
-          <w:rPr>
-            <w:rFonts w:ascii="Times New Roman" w:hAnsi="Times New Roman" w:cs="Times New Roman"/>
-            <w:sz w:val="24"/>
-            <w:szCs w:val="24"/>
-            <w:lang w:val="en-US"/>
-            <w:rPrChange w:id="24" w:author="Anne Reverseau" w:date="2013-07-09T23:41:00Z">
-              <w:rPr>
-                <w:rFonts w:ascii="Times New Roman" w:hAnsi="Times New Roman" w:cs="Times New Roman"/>
-                <w:i/>
-                <w:sz w:val="24"/>
-                <w:szCs w:val="24"/>
-                <w:lang w:val="en-US"/>
-              </w:rPr>
-            </w:rPrChange>
-          </w:rPr>
-          <w:t xml:space="preserve"> pour </w:t>
-        </w:r>
-        <w:proofErr w:type="spellStart"/>
-        <w:r>
-          <w:rPr>
-            <w:rFonts w:ascii="Times New Roman" w:hAnsi="Times New Roman" w:cs="Times New Roman"/>
-            <w:sz w:val="24"/>
-            <w:szCs w:val="24"/>
-            <w:lang w:val="en-US"/>
-            <w:rPrChange w:id="25" w:author="Anne Reverseau" w:date="2013-07-09T23:41:00Z">
-              <w:rPr>
-                <w:rFonts w:ascii="Times New Roman" w:hAnsi="Times New Roman" w:cs="Times New Roman"/>
-                <w:i/>
-                <w:sz w:val="24"/>
-                <w:szCs w:val="24"/>
-                <w:lang w:val="en-US"/>
-              </w:rPr>
-            </w:rPrChange>
-          </w:rPr>
-          <w:t>l’art</w:t>
-        </w:r>
-        <w:proofErr w:type="spellEnd"/>
-        <w:r>
-          <w:rPr>
-            <w:rFonts w:ascii="Times New Roman" w:hAnsi="Times New Roman" w:cs="Times New Roman"/>
-            <w:sz w:val="24"/>
-            <w:szCs w:val="24"/>
-            <w:lang w:val="en-US"/>
-          </w:rPr>
-          <w:t>”,</w:t>
-        </w:r>
-      </w:ins>
-      <w:ins w:id="26" w:author="Bru Sascha" w:date="2013-07-09T15:51:00Z">
-        <w:r>
-          <w:rPr>
-            <w:rFonts w:ascii="Times New Roman" w:hAnsi="Times New Roman" w:cs="Times New Roman"/>
-            <w:sz w:val="24"/>
-            <w:szCs w:val="24"/>
-            <w:lang w:val="en-US"/>
-          </w:rPr>
-          <w:t xml:space="preserve"> </w:t>
-        </w:r>
-      </w:ins>
-      <w:commentRangeEnd w:id="22"/>
-      <w:r>
-        <w:rPr>
-          <w:rStyle w:val="CommentReference"/>
-          <w:rFonts w:ascii="Times New Roman" w:hAnsi="Times New Roman" w:cs="Times New Roman"/>
-          <w:sz w:val="24"/>
-          <w:szCs w:val="24"/>
-        </w:rPr>
-        <w:commentReference w:id="22"/>
-      </w:r>
-      <w:ins w:id="27" w:author="Bru Sascha" w:date="2013-07-09T15:51:00Z">
-        <w:r>
-          <w:rPr>
-            <w:rFonts w:ascii="Times New Roman" w:hAnsi="Times New Roman" w:cs="Times New Roman"/>
-            <w:sz w:val="24"/>
-            <w:szCs w:val="24"/>
-            <w:lang w:val="en-US"/>
-          </w:rPr>
-          <w:t>wa</w:t>
-        </w:r>
-      </w:ins>
+      <w:r>
+        <w:rPr>
+          <w:rFonts w:ascii="Times New Roman" w:hAnsi="Times New Roman" w:cs="Times New Roman"/>
+          <w:sz w:val="24"/>
+          <w:szCs w:val="24"/>
+          <w:lang w:val="en-US"/>
+        </w:rPr>
+        <w:t>text</w:t>
+      </w:r>
+      <w:r>
+        <w:rPr>
+          <w:rFonts w:ascii="Times New Roman" w:hAnsi="Times New Roman" w:cs="Times New Roman"/>
+          <w:sz w:val="24"/>
+          <w:szCs w:val="24"/>
+          <w:lang w:val="en-US"/>
+        </w:rPr>
+        <w:t>, considered a manifesto of “</w:t>
+      </w:r>
+      <w:proofErr w:type="spellStart"/>
+      <w:r>
+        <w:rPr>
+          <w:rFonts w:ascii="Times New Roman" w:hAnsi="Times New Roman" w:cs="Times New Roman"/>
+          <w:sz w:val="24"/>
+          <w:szCs w:val="24"/>
+          <w:lang w:val="en-US"/>
+        </w:rPr>
+        <w:t>L’Art</w:t>
+      </w:r>
+      <w:proofErr w:type="spellEnd"/>
+      <w:r>
+        <w:rPr>
+          <w:rFonts w:ascii="Times New Roman" w:hAnsi="Times New Roman" w:cs="Times New Roman"/>
+          <w:sz w:val="24"/>
+          <w:szCs w:val="24"/>
+          <w:lang w:val="en-US"/>
+        </w:rPr>
+        <w:t xml:space="preserve"> pour </w:t>
+      </w:r>
+      <w:proofErr w:type="spellStart"/>
+      <w:r>
+        <w:rPr>
+          <w:rFonts w:ascii="Times New Roman" w:hAnsi="Times New Roman" w:cs="Times New Roman"/>
+          <w:sz w:val="24"/>
+          <w:szCs w:val="24"/>
+          <w:lang w:val="en-US"/>
+        </w:rPr>
+        <w:t>l’art</w:t>
+      </w:r>
+      <w:proofErr w:type="spellEnd"/>
+      <w:r>
+        <w:rPr>
+          <w:rFonts w:ascii="Times New Roman" w:hAnsi="Times New Roman" w:cs="Times New Roman"/>
+          <w:sz w:val="24"/>
+          <w:szCs w:val="24"/>
+          <w:lang w:val="en-US"/>
+        </w:rPr>
+        <w:t>”,</w:t>
+      </w:r>
+      <w:r>
+        <w:rPr>
+          <w:rFonts w:ascii="Times New Roman" w:hAnsi="Times New Roman" w:cs="Times New Roman"/>
+          <w:sz w:val="24"/>
+          <w:szCs w:val="24"/>
+          <w:lang w:val="en-US"/>
+        </w:rPr>
+        <w:t xml:space="preserve"> wa</w:t>
+      </w:r>
       <w:r>
         <w:rPr>
           <w:rFonts w:ascii="Times New Roman" w:hAnsi="Times New Roman" w:cs="Times New Roman"/>
@@ -1150,17 +963,15 @@
         </w:rPr>
         <w:t xml:space="preserve">s a reaction against Victor Hugo and </w:t>
       </w:r>
-      <w:ins w:id="28" w:author="Bru Sascha" w:date="2013-07-09T15:52:00Z">
-        <w:r>
-          <w:rPr>
-            <w:rFonts w:ascii="Times New Roman" w:hAnsi="Times New Roman" w:cs="Times New Roman"/>
-            <w:sz w:val="24"/>
-            <w:szCs w:val="24"/>
-            <w:lang w:val="en-US"/>
-          </w:rPr>
-          <w:t xml:space="preserve">other </w:t>
-        </w:r>
-      </w:ins>
+      <w:r>
+        <w:rPr>
+          <w:rFonts w:ascii="Times New Roman" w:hAnsi="Times New Roman" w:cs="Times New Roman"/>
+          <w:sz w:val="24"/>
+          <w:szCs w:val="24"/>
+          <w:lang w:val="en-US"/>
+        </w:rPr>
+        <w:t xml:space="preserve">other </w:t>
+      </w:r>
       <w:r>
         <w:rPr>
           <w:rFonts w:ascii="Times New Roman" w:hAnsi="Times New Roman" w:cs="Times New Roman"/>
@@ -1179,17 +990,15 @@
         </w:rPr>
         <w:t>”</w:t>
       </w:r>
-      <w:ins w:id="29" w:author="Anne Reverseau" w:date="2013-07-09T23:21:00Z">
-        <w:r>
-          <w:rPr>
-            <w:rFonts w:ascii="Times New Roman" w:hAnsi="Times New Roman" w:cs="Times New Roman"/>
-            <w:sz w:val="24"/>
-            <w:szCs w:val="24"/>
-            <w:lang w:val="en-US"/>
-          </w:rPr>
-          <w:t xml:space="preserve"> (social art)</w:t>
-        </w:r>
-      </w:ins>
+      <w:r>
+        <w:rPr>
+          <w:rFonts w:ascii="Times New Roman" w:hAnsi="Times New Roman" w:cs="Times New Roman"/>
+          <w:sz w:val="24"/>
+          <w:szCs w:val="24"/>
+          <w:lang w:val="en-US"/>
+        </w:rPr>
+        <w:t xml:space="preserve"> (social art)</w:t>
+      </w:r>
       <w:r>
         <w:rPr>
           <w:rFonts w:ascii="Times New Roman" w:hAnsi="Times New Roman" w:cs="Times New Roman"/>
@@ -1235,17 +1044,15 @@
         </w:rPr>
         <w:t xml:space="preserve"> the slogan reappear</w:t>
       </w:r>
-      <w:ins w:id="30" w:author="Bru Sascha" w:date="2013-07-09T15:52:00Z">
-        <w:r>
-          <w:rPr>
-            <w:rFonts w:ascii="Times New Roman" w:hAnsi="Times New Roman" w:cs="Times New Roman"/>
-            <w:sz w:val="24"/>
-            <w:szCs w:val="24"/>
-            <w:lang w:val="en-US"/>
-          </w:rPr>
-          <w:t>ed</w:t>
-        </w:r>
-      </w:ins>
+      <w:r>
+        <w:rPr>
+          <w:rFonts w:ascii="Times New Roman" w:hAnsi="Times New Roman" w:cs="Times New Roman"/>
+          <w:sz w:val="24"/>
+          <w:szCs w:val="24"/>
+          <w:lang w:val="en-US"/>
+        </w:rPr>
+        <w:t>ed</w:t>
+      </w:r>
       <w:r>
         <w:rPr>
           <w:rFonts w:ascii="Times New Roman" w:hAnsi="Times New Roman" w:cs="Times New Roman"/>
@@ -1298,39 +1105,17 @@
           <w:szCs w:val="24"/>
           <w:lang w:val="en-US"/>
         </w:rPr>
-        <w:t xml:space="preserve">on social </w:t>
-      </w:r>
-      <w:proofErr w:type="gramStart"/>
-      <w:r>
-        <w:rPr>
-          <w:rFonts w:ascii="Times New Roman" w:hAnsi="Times New Roman" w:cs="Times New Roman"/>
-          <w:sz w:val="24"/>
-          <w:szCs w:val="24"/>
-          <w:lang w:val="en-US"/>
-        </w:rPr>
-        <w:t xml:space="preserve">mores </w:t>
-      </w:r>
-      <w:ins w:id="31" w:author="Anne Reverseau" w:date="2013-07-09T23:33:00Z">
-        <w:r>
-          <w:rPr>
-            <w:rFonts w:ascii="Times New Roman" w:hAnsi="Times New Roman" w:cs="Times New Roman"/>
-            <w:sz w:val="24"/>
-            <w:szCs w:val="24"/>
-            <w:lang w:val="en-US"/>
-          </w:rPr>
-          <w:t>.</w:t>
-        </w:r>
-        <w:proofErr w:type="gramEnd"/>
-        <w:r>
-          <w:rPr>
-            <w:rFonts w:ascii="Times New Roman" w:hAnsi="Times New Roman" w:cs="Times New Roman"/>
-            <w:sz w:val="24"/>
-            <w:szCs w:val="24"/>
-            <w:lang w:val="en-US"/>
-          </w:rPr>
-          <w:t xml:space="preserve"> S</w:t>
-        </w:r>
-      </w:ins>
+        <w:t xml:space="preserve">on social mores </w:t>
+      </w:r>
+      <w:r>
+        <w:rPr>
+          <w:rFonts w:ascii="Times New Roman" w:hAnsi="Times New Roman" w:cs="Times New Roman"/>
+          <w:sz w:val="24"/>
+          <w:szCs w:val="24"/>
+          <w:lang w:val="en-US"/>
+        </w:rPr>
+        <w:t>. S</w:t>
+      </w:r>
       <w:r>
         <w:rPr>
           <w:rFonts w:ascii="Times New Roman" w:hAnsi="Times New Roman" w:cs="Times New Roman"/>
@@ -1340,152 +1125,91 @@
         </w:rPr>
         <w:t xml:space="preserve">uch cases were brought against </w:t>
       </w:r>
-      <w:commentRangeStart w:id="32"/>
-      <w:r>
-        <w:rPr>
-          <w:rFonts w:ascii="Times New Roman" w:hAnsi="Times New Roman" w:cs="Times New Roman"/>
-          <w:sz w:val="24"/>
-          <w:szCs w:val="24"/>
-          <w:lang w:val="en-US"/>
-        </w:rPr>
-        <w:t xml:space="preserve">Flaubert, Goncourt and </w:t>
-      </w:r>
-      <w:commentRangeStart w:id="33"/>
-      <w:r>
-        <w:rPr>
-          <w:rFonts w:ascii="Times New Roman" w:hAnsi="Times New Roman" w:cs="Times New Roman"/>
-          <w:sz w:val="24"/>
-          <w:szCs w:val="24"/>
-          <w:lang w:val="en-US"/>
-        </w:rPr>
-        <w:t>Baudelaire</w:t>
-      </w:r>
-      <w:commentRangeEnd w:id="32"/>
-      <w:r>
-        <w:rPr>
-          <w:rStyle w:val="CommentReference"/>
-          <w:rFonts w:ascii="Times New Roman" w:hAnsi="Times New Roman" w:cs="Times New Roman"/>
-          <w:sz w:val="24"/>
-          <w:szCs w:val="24"/>
-        </w:rPr>
-        <w:commentReference w:id="32"/>
-      </w:r>
-      <w:commentRangeEnd w:id="33"/>
-      <w:r>
-        <w:rPr>
-          <w:rStyle w:val="CommentReference"/>
-          <w:rFonts w:ascii="Times New Roman" w:hAnsi="Times New Roman" w:cs="Times New Roman"/>
-          <w:sz w:val="24"/>
-          <w:szCs w:val="24"/>
-        </w:rPr>
-        <w:commentReference w:id="33"/>
-      </w:r>
-      <w:ins w:id="34" w:author="Anne Reverseau" w:date="2013-07-09T23:33:00Z">
-        <w:r>
-          <w:rPr>
-            <w:rFonts w:ascii="Times New Roman" w:hAnsi="Times New Roman" w:cs="Times New Roman"/>
-            <w:sz w:val="24"/>
-            <w:szCs w:val="24"/>
-            <w:lang w:val="en-US"/>
-          </w:rPr>
-          <w:t xml:space="preserve"> who were </w:t>
-        </w:r>
-      </w:ins>
-      <w:ins w:id="35" w:author="Anne Reverseau" w:date="2013-07-09T23:34:00Z">
-        <w:r>
-          <w:rPr>
-            <w:rFonts w:ascii="Times New Roman" w:hAnsi="Times New Roman" w:cs="Times New Roman"/>
-            <w:sz w:val="24"/>
-            <w:szCs w:val="24"/>
-            <w:lang w:val="en-US"/>
-          </w:rPr>
-          <w:t xml:space="preserve">accused of an </w:t>
-        </w:r>
-        <w:r>
-          <w:rPr>
-            <w:rFonts w:ascii="Times New Roman" w:eastAsia="Times New Roman" w:hAnsi="Times New Roman" w:cs="Times New Roman"/>
-            <w:sz w:val="24"/>
-            <w:szCs w:val="24"/>
-          </w:rPr>
-          <w:t xml:space="preserve">offense against public </w:t>
-        </w:r>
-        <w:r>
-          <w:rPr>
-            <w:rFonts w:ascii="Times New Roman" w:eastAsia="Times New Roman" w:hAnsi="Times New Roman" w:cs="Times New Roman"/>
-            <w:sz w:val="24"/>
-            <w:szCs w:val="24"/>
-          </w:rPr>
-          <w:fldChar w:fldCharType="begin"/>
-        </w:r>
-        <w:r>
-          <w:rPr>
-            <w:rFonts w:ascii="Times New Roman" w:eastAsia="Times New Roman" w:hAnsi="Times New Roman" w:cs="Times New Roman"/>
-            <w:sz w:val="24"/>
-            <w:szCs w:val="24"/>
-            <w:rPrChange w:id="36" w:author="Anne Reverseau" w:date="2013-07-09T23:38:00Z">
-              <w:rPr>
-                <w:rFonts w:eastAsia="Times New Roman" w:cs="Times New Roman"/>
-              </w:rPr>
-            </w:rPrChange>
-          </w:rPr>
-          <w:instrText xml:space="preserve"> HYPERLINK "http://en.wikipedia.org/wiki/Morality" \o "Morality" </w:instrText>
-        </w:r>
-        <w:r>
-          <w:rPr>
-            <w:rFonts w:ascii="Times New Roman" w:eastAsia="Times New Roman" w:hAnsi="Times New Roman" w:cs="Times New Roman"/>
-            <w:sz w:val="24"/>
-            <w:szCs w:val="24"/>
-          </w:rPr>
-          <w:fldChar w:fldCharType="separate"/>
-        </w:r>
-        <w:r>
-          <w:rPr>
-            <w:rStyle w:val="Hyperlink"/>
-            <w:rFonts w:ascii="Times New Roman" w:eastAsia="Times New Roman" w:hAnsi="Times New Roman" w:cs="Times New Roman"/>
-            <w:sz w:val="24"/>
-            <w:szCs w:val="24"/>
-          </w:rPr>
-          <w:t>morals</w:t>
-        </w:r>
-        <w:r>
-          <w:rPr>
-            <w:rFonts w:ascii="Times New Roman" w:eastAsia="Times New Roman" w:hAnsi="Times New Roman" w:cs="Times New Roman"/>
-            <w:sz w:val="24"/>
-            <w:szCs w:val="24"/>
-          </w:rPr>
-          <w:fldChar w:fldCharType="end"/>
-        </w:r>
-        <w:r>
-          <w:rPr>
-            <w:rFonts w:ascii="Times New Roman" w:eastAsia="Times New Roman" w:hAnsi="Times New Roman" w:cs="Times New Roman"/>
-            <w:sz w:val="24"/>
-            <w:szCs w:val="24"/>
-          </w:rPr>
-          <w:t xml:space="preserve"> and </w:t>
-        </w:r>
-      </w:ins>
-      <w:ins w:id="37" w:author="Anne Reverseau" w:date="2013-07-09T23:35:00Z">
-        <w:r>
-          <w:rPr>
-            <w:rFonts w:ascii="Times New Roman" w:eastAsia="Times New Roman" w:hAnsi="Times New Roman" w:cs="Times New Roman"/>
-            <w:sz w:val="24"/>
-            <w:szCs w:val="24"/>
-          </w:rPr>
-          <w:t xml:space="preserve">claimed, in turn, </w:t>
-        </w:r>
-      </w:ins>
-      <w:ins w:id="38" w:author="Anne Reverseau" w:date="2013-07-09T23:37:00Z">
-        <w:r>
-          <w:rPr>
-            <w:rStyle w:val="Emphasis"/>
-            <w:rFonts w:ascii="Times New Roman" w:eastAsia="Times New Roman" w:hAnsi="Times New Roman" w:cs="Times New Roman"/>
-            <w:i w:val="0"/>
-            <w:sz w:val="24"/>
-            <w:szCs w:val="24"/>
-          </w:rPr>
-          <w:t>independence and autonomy of art</w:t>
-        </w:r>
-      </w:ins>
+      <w:r>
+        <w:rPr>
+          <w:rFonts w:ascii="Times New Roman" w:hAnsi="Times New Roman" w:cs="Times New Roman"/>
+          <w:sz w:val="24"/>
+          <w:szCs w:val="24"/>
+          <w:lang w:val="en-US"/>
+        </w:rPr>
+        <w:t>Flaubert, Goncourt and Baudelaire</w:t>
+      </w:r>
+      <w:r>
+        <w:rPr>
+          <w:rFonts w:ascii="Times New Roman" w:hAnsi="Times New Roman" w:cs="Times New Roman"/>
+          <w:sz w:val="24"/>
+          <w:szCs w:val="24"/>
+          <w:lang w:val="en-US"/>
+        </w:rPr>
+        <w:t xml:space="preserve"> who were accused of an </w:t>
+      </w:r>
+      <w:r>
+        <w:rPr>
+          <w:rFonts w:ascii="Times New Roman" w:eastAsia="Times New Roman" w:hAnsi="Times New Roman" w:cs="Times New Roman"/>
+          <w:sz w:val="24"/>
+          <w:szCs w:val="24"/>
+        </w:rPr>
+        <w:t xml:space="preserve">offense against public </w:t>
+      </w:r>
+      <w:r>
+        <w:rPr>
+          <w:rFonts w:ascii="Times New Roman" w:eastAsia="Times New Roman" w:hAnsi="Times New Roman" w:cs="Times New Roman"/>
+          <w:sz w:val="24"/>
+          <w:szCs w:val="24"/>
+        </w:rPr>
+        <w:fldChar w:fldCharType="begin"/>
+      </w:r>
+      <w:r>
+        <w:rPr>
+          <w:rFonts w:ascii="Times New Roman" w:eastAsia="Times New Roman" w:hAnsi="Times New Roman" w:cs="Times New Roman"/>
+          <w:sz w:val="24"/>
+          <w:szCs w:val="24"/>
+        </w:rPr>
+        <w:instrText xml:space="preserve"> HYPERLINK "http://en.wikipedia.org/wiki/Morality" \o "Morality" </w:instrText>
+      </w:r>
+      <w:r>
+        <w:rPr>
+          <w:rFonts w:ascii="Times New Roman" w:eastAsia="Times New Roman" w:hAnsi="Times New Roman" w:cs="Times New Roman"/>
+          <w:sz w:val="24"/>
+          <w:szCs w:val="24"/>
+        </w:rPr>
+        <w:fldChar w:fldCharType="separate"/>
+      </w:r>
+      <w:r>
+        <w:rPr>
+          <w:rStyle w:val="Hyperlink"/>
+          <w:rFonts w:ascii="Times New Roman" w:eastAsia="Times New Roman" w:hAnsi="Times New Roman" w:cs="Times New Roman"/>
+          <w:sz w:val="24"/>
+          <w:szCs w:val="24"/>
+        </w:rPr>
+        <w:t>morals</w:t>
+      </w:r>
+      <w:r>
+        <w:rPr>
+          <w:rFonts w:ascii="Times New Roman" w:eastAsia="Times New Roman" w:hAnsi="Times New Roman" w:cs="Times New Roman"/>
+          <w:sz w:val="24"/>
+          <w:szCs w:val="24"/>
+        </w:rPr>
+        <w:fldChar w:fldCharType="end"/>
+      </w:r>
+      <w:r>
+        <w:rPr>
+          <w:rFonts w:ascii="Times New Roman" w:eastAsia="Times New Roman" w:hAnsi="Times New Roman" w:cs="Times New Roman"/>
+          <w:sz w:val="24"/>
+          <w:szCs w:val="24"/>
+        </w:rPr>
+        <w:t xml:space="preserve"> and claimed, in turn, </w:t>
+      </w:r>
+      <w:r>
+        <w:rPr>
+          <w:rStyle w:val="Emphasis"/>
+          <w:rFonts w:ascii="Times New Roman" w:eastAsia="Times New Roman" w:hAnsi="Times New Roman" w:cs="Times New Roman"/>
+          <w:i w:val="0"/>
+          <w:sz w:val="24"/>
+          <w:szCs w:val="24"/>
+        </w:rPr>
+        <w:t>independence and autonomy of art</w:t>
+      </w:r>
       <w:r>
         <w:rPr>
           <w:rFonts w:ascii="Times New Roman" w:hAnsi="Times New Roman" w:cs="Times New Roman"/>
@@ -1604,17 +1328,15 @@
         </w:rPr>
         <w:t>glorifie</w:t>
       </w:r>
-      <w:ins w:id="39" w:author="Bru Sascha" w:date="2013-07-09T15:53:00Z">
-        <w:r>
-          <w:rPr>
-            <w:rFonts w:ascii="Times New Roman" w:hAnsi="Times New Roman" w:cs="Times New Roman"/>
-            <w:sz w:val="24"/>
-            <w:szCs w:val="24"/>
-            <w:lang w:val="en-US"/>
-          </w:rPr>
-          <w:t>d</w:t>
-        </w:r>
-      </w:ins>
+      <w:r>
+        <w:rPr>
+          <w:rFonts w:ascii="Times New Roman" w:hAnsi="Times New Roman" w:cs="Times New Roman"/>
+          <w:sz w:val="24"/>
+          <w:szCs w:val="24"/>
+          <w:lang w:val="en-US"/>
+        </w:rPr>
+        <w:t>d</w:t>
+      </w:r>
       <w:r>
         <w:rPr>
           <w:rFonts w:ascii="Times New Roman" w:hAnsi="Times New Roman" w:cs="Times New Roman"/>
@@ -1679,17 +1401,15 @@
         </w:rPr>
         <w:t xml:space="preserve"> </w:t>
       </w:r>
-      <w:ins w:id="40" w:author="Bru Sascha" w:date="2013-07-09T15:53:00Z">
-        <w:r>
-          <w:rPr>
-            <w:rFonts w:ascii="Times New Roman" w:hAnsi="Times New Roman" w:cs="Times New Roman"/>
-            <w:sz w:val="24"/>
-            <w:szCs w:val="24"/>
-            <w:lang w:val="en-US"/>
-          </w:rPr>
-          <w:t>c</w:t>
-        </w:r>
-      </w:ins>
+      <w:r>
+        <w:rPr>
+          <w:rFonts w:ascii="Times New Roman" w:hAnsi="Times New Roman" w:cs="Times New Roman"/>
+          <w:sz w:val="24"/>
+          <w:szCs w:val="24"/>
+          <w:lang w:val="en-US"/>
+        </w:rPr>
+        <w:t>c</w:t>
+      </w:r>
       <w:r>
         <w:rPr>
           <w:rFonts w:ascii="Times New Roman" w:hAnsi="Times New Roman" w:cs="Times New Roman"/>
@@ -1699,17 +1419,15 @@
         </w:rPr>
         <w:t xml:space="preserve">entury, </w:t>
       </w:r>
-      <w:ins w:id="41" w:author="Bru Sascha" w:date="2013-07-09T15:53:00Z">
-        <w:r>
-          <w:rPr>
-            <w:rFonts w:ascii="Times New Roman" w:hAnsi="Times New Roman" w:cs="Times New Roman"/>
-            <w:sz w:val="24"/>
-            <w:szCs w:val="24"/>
-            <w:lang w:val="en-US"/>
-          </w:rPr>
-          <w:t xml:space="preserve">a </w:t>
-        </w:r>
-      </w:ins>
+      <w:r>
+        <w:rPr>
+          <w:rFonts w:ascii="Times New Roman" w:hAnsi="Times New Roman" w:cs="Times New Roman"/>
+          <w:sz w:val="24"/>
+          <w:szCs w:val="24"/>
+          <w:lang w:val="en-US"/>
+        </w:rPr>
+        <w:t xml:space="preserve">a </w:t>
+      </w:r>
       <w:r>
         <w:rPr>
           <w:rFonts w:ascii="Times New Roman" w:hAnsi="Times New Roman" w:cs="Times New Roman"/>
@@ -1719,17 +1437,15 @@
         </w:rPr>
         <w:t>debate</w:t>
       </w:r>
-      <w:ins w:id="42" w:author="Bru Sascha" w:date="2013-07-09T15:53:00Z">
-        <w:r>
-          <w:rPr>
-            <w:rFonts w:ascii="Times New Roman" w:hAnsi="Times New Roman" w:cs="Times New Roman"/>
-            <w:sz w:val="24"/>
-            <w:szCs w:val="24"/>
-            <w:lang w:val="en-US"/>
-          </w:rPr>
-          <w:t xml:space="preserve"> went</w:t>
-        </w:r>
-      </w:ins>
+      <w:r>
+        <w:rPr>
+          <w:rFonts w:ascii="Times New Roman" w:hAnsi="Times New Roman" w:cs="Times New Roman"/>
+          <w:sz w:val="24"/>
+          <w:szCs w:val="24"/>
+          <w:lang w:val="en-US"/>
+        </w:rPr>
+        <w:t xml:space="preserve"> went</w:t>
+      </w:r>
       <w:r>
         <w:rPr>
           <w:rFonts w:ascii="Times New Roman" w:hAnsi="Times New Roman" w:cs="Times New Roman"/>
@@ -1802,17 +1518,15 @@
         </w:rPr>
         <w:t>who claimed that art ha</w:t>
       </w:r>
-      <w:ins w:id="43" w:author="Bru Sascha" w:date="2013-07-09T15:53:00Z">
-        <w:r>
-          <w:rPr>
-            <w:rFonts w:ascii="Times New Roman" w:hAnsi="Times New Roman" w:cs="Times New Roman"/>
-            <w:sz w:val="24"/>
-            <w:szCs w:val="24"/>
-            <w:lang w:val="en-US"/>
-          </w:rPr>
-          <w:t>d</w:t>
-        </w:r>
-      </w:ins>
+      <w:r>
+        <w:rPr>
+          <w:rFonts w:ascii="Times New Roman" w:hAnsi="Times New Roman" w:cs="Times New Roman"/>
+          <w:sz w:val="24"/>
+          <w:szCs w:val="24"/>
+          <w:lang w:val="en-US"/>
+        </w:rPr>
+        <w:t>d</w:t>
+      </w:r>
       <w:r>
         <w:rPr>
           <w:rFonts w:ascii="Times New Roman" w:hAnsi="Times New Roman" w:cs="Times New Roman"/>
@@ -1831,17 +1545,15 @@
         </w:rPr>
         <w:t xml:space="preserve"> social </w:t>
       </w:r>
-      <w:ins w:id="44" w:author="Anne Reverseau" w:date="2013-07-09T23:41:00Z">
-        <w:r>
-          <w:rPr>
-            <w:rFonts w:ascii="Times New Roman" w:hAnsi="Times New Roman" w:cs="Times New Roman"/>
-            <w:sz w:val="24"/>
-            <w:szCs w:val="24"/>
-            <w:lang w:val="en-US"/>
-          </w:rPr>
-          <w:t xml:space="preserve">and political </w:t>
-        </w:r>
-      </w:ins>
+      <w:r>
+        <w:rPr>
+          <w:rFonts w:ascii="Times New Roman" w:hAnsi="Times New Roman" w:cs="Times New Roman"/>
+          <w:sz w:val="24"/>
+          <w:szCs w:val="24"/>
+          <w:lang w:val="en-US"/>
+        </w:rPr>
+        <w:t xml:space="preserve">and political </w:t>
+      </w:r>
       <w:r>
         <w:rPr>
           <w:rFonts w:ascii="Times New Roman" w:hAnsi="Times New Roman" w:cs="Times New Roman"/>
@@ -1944,7 +1656,18 @@
           <w:szCs w:val="24"/>
           <w:lang w:val="en-US"/>
         </w:rPr>
-        <w:t>Leconte</w:t>
+        <w:t>L</w:t>
+      </w:r>
+      <w:bookmarkStart w:id="0" w:name="_GoBack"/>
+      <w:bookmarkEnd w:id="0"/>
+      <w:r>
+        <w:rPr>
+          <w:rFonts w:ascii="Times New Roman" w:hAnsi="Times New Roman" w:cs="Times New Roman"/>
+          <w:sz w:val="24"/>
+          <w:szCs w:val="24"/>
+          <w:lang w:val="en-US"/>
+        </w:rPr>
+        <w:t>econte</w:t>
       </w:r>
       <w:proofErr w:type="spellEnd"/>
       <w:r>
@@ -1974,120 +1697,64 @@
         </w:rPr>
         <w:t>)</w:t>
       </w:r>
-      <w:ins w:id="45" w:author="Bru Sascha" w:date="2013-07-09T15:54:00Z">
-        <w:r>
-          <w:rPr>
-            <w:rFonts w:ascii="Times New Roman" w:hAnsi="Times New Roman" w:cs="Times New Roman"/>
-            <w:sz w:val="24"/>
-            <w:szCs w:val="24"/>
-            <w:lang w:val="en-US"/>
-          </w:rPr>
-          <w:t xml:space="preserve">, </w:t>
-        </w:r>
-      </w:ins>
-      <w:ins w:id="46" w:author="Anne Reverseau" w:date="2013-07-09T23:40:00Z">
-        <w:r>
-          <w:rPr>
-            <w:rFonts w:ascii="Times New Roman" w:hAnsi="Times New Roman" w:cs="Times New Roman"/>
-            <w:sz w:val="24"/>
-            <w:szCs w:val="24"/>
-            <w:lang w:val="en-US"/>
-          </w:rPr>
-          <w:t xml:space="preserve">who sided for </w:t>
-        </w:r>
-      </w:ins>
-      <w:ins w:id="47" w:author="Anne Reverseau" w:date="2013-07-09T23:41:00Z">
-        <w:r>
-          <w:rPr>
-            <w:rFonts w:ascii="Times New Roman" w:hAnsi="Times New Roman" w:cs="Times New Roman"/>
-            <w:sz w:val="24"/>
-            <w:szCs w:val="24"/>
-            <w:lang w:val="en-US"/>
-          </w:rPr>
-          <w:t>“</w:t>
-        </w:r>
-      </w:ins>
+      <w:r>
+        <w:rPr>
+          <w:rFonts w:ascii="Times New Roman" w:hAnsi="Times New Roman" w:cs="Times New Roman"/>
+          <w:sz w:val="24"/>
+          <w:szCs w:val="24"/>
+          <w:lang w:val="en-US"/>
+        </w:rPr>
+        <w:t xml:space="preserve">, </w:t>
+      </w:r>
+      <w:r>
+        <w:rPr>
+          <w:rFonts w:ascii="Times New Roman" w:hAnsi="Times New Roman" w:cs="Times New Roman"/>
+          <w:sz w:val="24"/>
+          <w:szCs w:val="24"/>
+          <w:lang w:val="en-US"/>
+        </w:rPr>
+        <w:t>who sided for “</w:t>
+      </w:r>
       <w:proofErr w:type="spellStart"/>
-      <w:ins w:id="48" w:author="Anne Reverseau" w:date="2013-07-09T23:40:00Z">
-        <w:r>
-          <w:rPr>
-            <w:rFonts w:ascii="Times New Roman" w:hAnsi="Times New Roman" w:cs="Times New Roman"/>
-            <w:sz w:val="24"/>
-            <w:szCs w:val="24"/>
-            <w:lang w:val="en-US"/>
-          </w:rPr>
-          <w:t>L’Art</w:t>
-        </w:r>
-        <w:proofErr w:type="spellEnd"/>
-        <w:r>
-          <w:rPr>
-            <w:rFonts w:ascii="Times New Roman" w:hAnsi="Times New Roman" w:cs="Times New Roman"/>
-            <w:sz w:val="24"/>
-            <w:szCs w:val="24"/>
-            <w:lang w:val="en-US"/>
-          </w:rPr>
-          <w:t xml:space="preserve"> pour </w:t>
-        </w:r>
-        <w:proofErr w:type="spellStart"/>
-        <w:r>
-          <w:rPr>
-            <w:rFonts w:ascii="Times New Roman" w:hAnsi="Times New Roman" w:cs="Times New Roman"/>
-            <w:sz w:val="24"/>
-            <w:szCs w:val="24"/>
-            <w:lang w:val="en-US"/>
-          </w:rPr>
-          <w:t>l’art</w:t>
-        </w:r>
-      </w:ins>
+      <w:r>
+        <w:rPr>
+          <w:rFonts w:ascii="Times New Roman" w:hAnsi="Times New Roman" w:cs="Times New Roman"/>
+          <w:sz w:val="24"/>
+          <w:szCs w:val="24"/>
+          <w:lang w:val="en-US"/>
+        </w:rPr>
+        <w:t>L’Art</w:t>
+      </w:r>
       <w:proofErr w:type="spellEnd"/>
-      <w:ins w:id="49" w:author="Anne Reverseau" w:date="2013-07-09T23:41:00Z">
-        <w:r>
-          <w:rPr>
-            <w:rFonts w:ascii="Times New Roman" w:hAnsi="Times New Roman" w:cs="Times New Roman"/>
-            <w:sz w:val="24"/>
-            <w:szCs w:val="24"/>
-            <w:lang w:val="en-US"/>
-          </w:rPr>
-          <w:t>”.</w:t>
-        </w:r>
-      </w:ins>
-      <w:ins w:id="50" w:author="Bru Sascha" w:date="2013-07-09T15:54:00Z">
-        <w:del w:id="51" w:author="Anne Reverseau" w:date="2013-07-09T23:40:00Z">
-          <w:r>
-            <w:rPr>
-              <w:rFonts w:ascii="Times New Roman" w:hAnsi="Times New Roman" w:cs="Times New Roman"/>
-              <w:sz w:val="24"/>
-              <w:szCs w:val="24"/>
-              <w:highlight w:val="yellow"/>
-              <w:lang w:val="en-US"/>
-            </w:rPr>
-            <w:delText xml:space="preserve">WHO </w:delText>
-          </w:r>
-        </w:del>
-        <w:del w:id="52" w:author="Anne Reverseau" w:date="2013-07-09T23:41:00Z">
-          <w:r>
-            <w:rPr>
-              <w:rFonts w:ascii="Times New Roman" w:hAnsi="Times New Roman" w:cs="Times New Roman"/>
-              <w:sz w:val="24"/>
-              <w:szCs w:val="24"/>
-              <w:highlight w:val="yellow"/>
-              <w:lang w:val="en-US"/>
-            </w:rPr>
-            <w:delText>DID WHAT AS OPPOSED TO THE LATE ROMANTICISTS?</w:delText>
-          </w:r>
-        </w:del>
-      </w:ins>
-      <w:del w:id="53" w:author="Anne Reverseau" w:date="2013-07-09T23:41:00Z">
-        <w:r>
-          <w:rPr>
-            <w:rFonts w:ascii="Times New Roman" w:hAnsi="Times New Roman" w:cs="Times New Roman"/>
-            <w:sz w:val="24"/>
-            <w:szCs w:val="24"/>
-            <w:lang w:val="en-US"/>
-          </w:rPr>
-          <w:delText>.</w:delText>
-        </w:r>
-      </w:del>
+      <w:r>
+        <w:rPr>
+          <w:rFonts w:ascii="Times New Roman" w:hAnsi="Times New Roman" w:cs="Times New Roman"/>
+          <w:sz w:val="24"/>
+          <w:szCs w:val="24"/>
+          <w:lang w:val="en-US"/>
+        </w:rPr>
+        <w:t xml:space="preserve"> pour </w:t>
+      </w:r>
+      <w:proofErr w:type="spellStart"/>
+      <w:r>
+        <w:rPr>
+          <w:rFonts w:ascii="Times New Roman" w:hAnsi="Times New Roman" w:cs="Times New Roman"/>
+          <w:sz w:val="24"/>
+          <w:szCs w:val="24"/>
+          <w:lang w:val="en-US"/>
+        </w:rPr>
+        <w:t>l’art</w:t>
+      </w:r>
+      <w:proofErr w:type="spellEnd"/>
+      <w:r>
+        <w:rPr>
+          <w:rFonts w:ascii="Times New Roman" w:hAnsi="Times New Roman" w:cs="Times New Roman"/>
+          <w:sz w:val="24"/>
+          <w:szCs w:val="24"/>
+          <w:lang w:val="en-US"/>
+        </w:rPr>
+        <w:t>”.</w:t>
+      </w:r>
       <w:r>
         <w:rPr>
           <w:rFonts w:ascii="Times New Roman" w:hAnsi="Times New Roman" w:cs="Times New Roman"/>
@@ -2097,17 +1764,15 @@
         </w:rPr>
         <w:t xml:space="preserve"> Impressionist painters and politically committed writers oppose</w:t>
       </w:r>
-      <w:ins w:id="54" w:author="Bru Sascha" w:date="2013-07-09T15:55:00Z">
-        <w:r>
-          <w:rPr>
-            <w:rFonts w:ascii="Times New Roman" w:hAnsi="Times New Roman" w:cs="Times New Roman"/>
-            <w:sz w:val="24"/>
-            <w:szCs w:val="24"/>
-            <w:lang w:val="en-US"/>
-          </w:rPr>
-          <w:t>d</w:t>
-        </w:r>
-      </w:ins>
+      <w:r>
+        <w:rPr>
+          <w:rFonts w:ascii="Times New Roman" w:hAnsi="Times New Roman" w:cs="Times New Roman"/>
+          <w:sz w:val="24"/>
+          <w:szCs w:val="24"/>
+          <w:lang w:val="en-US"/>
+        </w:rPr>
+        <w:t>d</w:t>
+      </w:r>
       <w:r>
         <w:rPr>
           <w:rFonts w:ascii="Times New Roman" w:hAnsi="Times New Roman" w:cs="Times New Roman"/>
@@ -2124,14 +1789,6 @@
           <w:szCs w:val="24"/>
           <w:vertAlign w:val="superscript"/>
           <w:lang w:val="en-US"/>
-          <w:rPrChange w:id="55" w:author="Anne Reverseau" w:date="2013-07-09T23:41:00Z">
-            <w:rPr>
-              <w:rFonts w:ascii="Times New Roman" w:hAnsi="Times New Roman" w:cs="Times New Roman"/>
-              <w:sz w:val="24"/>
-              <w:szCs w:val="24"/>
-              <w:lang w:val="en-US"/>
-            </w:rPr>
-          </w:rPrChange>
         </w:rPr>
         <w:t>th</w:t>
       </w:r>
@@ -2144,28 +1801,15 @@
         </w:rPr>
         <w:t xml:space="preserve"> </w:t>
       </w:r>
-      <w:ins w:id="56" w:author="Anne Reverseau" w:date="2013-07-09T23:41:00Z">
-        <w:r>
-          <w:rPr>
-            <w:rFonts w:ascii="Times New Roman" w:hAnsi="Times New Roman" w:cs="Times New Roman"/>
-            <w:sz w:val="24"/>
-            <w:szCs w:val="24"/>
-            <w:lang w:val="en-US"/>
-          </w:rPr>
-          <w:t>c</w:t>
-        </w:r>
-      </w:ins>
-      <w:del w:id="57" w:author="Anne Reverseau" w:date="2013-07-09T23:41:00Z">
-        <w:r>
-          <w:rPr>
-            <w:rFonts w:ascii="Times New Roman" w:hAnsi="Times New Roman" w:cs="Times New Roman"/>
-            <w:sz w:val="24"/>
-            <w:szCs w:val="24"/>
-            <w:lang w:val="en-US"/>
-          </w:rPr>
-          <w:delText>C</w:delText>
-        </w:r>
-      </w:del>
+      <w:r>
+        <w:rPr>
+          <w:rFonts w:ascii="Times New Roman" w:hAnsi="Times New Roman" w:cs="Times New Roman"/>
+          <w:sz w:val="24"/>
+          <w:szCs w:val="24"/>
+          <w:lang w:val="en-US"/>
+        </w:rPr>
+        <w:t>c</w:t>
+      </w:r>
       <w:r>
         <w:rPr>
           <w:rFonts w:ascii="Times New Roman" w:hAnsi="Times New Roman" w:cs="Times New Roman"/>
@@ -2184,17 +1828,15 @@
         </w:rPr>
         <w:t xml:space="preserve"> In the English field, Oscar Wilde play</w:t>
       </w:r>
-      <w:ins w:id="58" w:author="Bru Sascha" w:date="2013-07-09T15:55:00Z">
-        <w:r>
-          <w:rPr>
-            <w:rFonts w:ascii="Times New Roman" w:hAnsi="Times New Roman" w:cs="Times New Roman"/>
-            <w:sz w:val="24"/>
-            <w:szCs w:val="24"/>
-            <w:lang w:val="en-US"/>
-          </w:rPr>
-          <w:t>ed</w:t>
-        </w:r>
-      </w:ins>
+      <w:r>
+        <w:rPr>
+          <w:rFonts w:ascii="Times New Roman" w:hAnsi="Times New Roman" w:cs="Times New Roman"/>
+          <w:sz w:val="24"/>
+          <w:szCs w:val="24"/>
+          <w:lang w:val="en-US"/>
+        </w:rPr>
+        <w:t>ed</w:t>
+      </w:r>
       <w:r>
         <w:rPr>
           <w:rFonts w:ascii="Times New Roman" w:hAnsi="Times New Roman" w:cs="Times New Roman"/>
@@ -2339,17 +1981,15 @@
         </w:rPr>
         <w:t xml:space="preserve"> </w:t>
       </w:r>
-      <w:ins w:id="59" w:author="Bru Sascha" w:date="2013-07-09T15:55:00Z">
-        <w:r>
-          <w:rPr>
-            <w:rFonts w:ascii="Times New Roman" w:hAnsi="Times New Roman" w:cs="Times New Roman"/>
-            <w:sz w:val="24"/>
-            <w:szCs w:val="24"/>
-            <w:lang w:val="en-US"/>
-          </w:rPr>
-          <w:t>c</w:t>
-        </w:r>
-      </w:ins>
+      <w:r>
+        <w:rPr>
+          <w:rFonts w:ascii="Times New Roman" w:hAnsi="Times New Roman" w:cs="Times New Roman"/>
+          <w:sz w:val="24"/>
+          <w:szCs w:val="24"/>
+          <w:lang w:val="en-US"/>
+        </w:rPr>
+        <w:t>c</w:t>
+      </w:r>
       <w:r>
         <w:rPr>
           <w:rFonts w:ascii="Times New Roman" w:hAnsi="Times New Roman" w:cs="Times New Roman"/>
@@ -2422,17 +2062,15 @@
         </w:rPr>
         <w:t xml:space="preserve">appear </w:t>
       </w:r>
-      <w:ins w:id="60" w:author="Anne Reverseau" w:date="2013-07-09T23:43:00Z">
-        <w:r>
-          <w:rPr>
-            <w:rFonts w:ascii="Times New Roman" w:hAnsi="Times New Roman" w:cs="Times New Roman"/>
-            <w:sz w:val="24"/>
-            <w:szCs w:val="24"/>
-            <w:lang w:val="en-US"/>
-          </w:rPr>
-          <w:t xml:space="preserve">in France </w:t>
-        </w:r>
-      </w:ins>
+      <w:r>
+        <w:rPr>
+          <w:rFonts w:ascii="Times New Roman" w:hAnsi="Times New Roman" w:cs="Times New Roman"/>
+          <w:sz w:val="24"/>
+          <w:szCs w:val="24"/>
+          <w:lang w:val="en-US"/>
+        </w:rPr>
+        <w:t xml:space="preserve">in France </w:t>
+      </w:r>
       <w:r>
         <w:rPr>
           <w:rFonts w:ascii="Times New Roman" w:hAnsi="Times New Roman" w:cs="Times New Roman"/>
@@ -2518,50 +2156,24 @@
         </w:rPr>
         <w:t xml:space="preserve"> and Paul Valéry</w:t>
       </w:r>
-      <w:ins w:id="61" w:author="Bru Sascha" w:date="2013-07-09T15:55:00Z">
-        <w:r>
-          <w:rPr>
-            <w:rFonts w:ascii="Times New Roman" w:hAnsi="Times New Roman" w:cs="Times New Roman"/>
-            <w:sz w:val="24"/>
-            <w:szCs w:val="24"/>
-            <w:lang w:val="en-US"/>
-          </w:rPr>
-          <w:t>)</w:t>
-        </w:r>
-      </w:ins>
-      <w:ins w:id="62" w:author="Anne Reverseau" w:date="2013-07-09T23:41:00Z">
-        <w:r>
-          <w:rPr>
-            <w:rFonts w:ascii="Times New Roman" w:hAnsi="Times New Roman" w:cs="Times New Roman"/>
-            <w:sz w:val="24"/>
-            <w:szCs w:val="24"/>
-            <w:lang w:val="en-US"/>
-          </w:rPr>
-          <w:t xml:space="preserve"> and later </w:t>
-        </w:r>
-      </w:ins>
-      <w:ins w:id="63" w:author="Anne Reverseau" w:date="2013-07-09T23:42:00Z">
-        <w:r>
-          <w:rPr>
-            <w:rFonts w:ascii="Times New Roman" w:hAnsi="Times New Roman" w:cs="Times New Roman"/>
-            <w:sz w:val="24"/>
-            <w:szCs w:val="24"/>
-            <w:lang w:val="en-US"/>
-          </w:rPr>
-          <w:t>within the</w:t>
-        </w:r>
-      </w:ins>
-      <w:ins w:id="64" w:author="Anne Reverseau" w:date="2013-07-09T23:43:00Z">
-        <w:r>
-          <w:rPr>
-            <w:rFonts w:ascii="Times New Roman" w:hAnsi="Times New Roman" w:cs="Times New Roman"/>
-            <w:sz w:val="24"/>
-            <w:szCs w:val="24"/>
-            <w:lang w:val="en-US"/>
-          </w:rPr>
-          <w:t xml:space="preserve"> debates revolving around committed literature.</w:t>
-        </w:r>
-      </w:ins>
+      <w:r>
+        <w:rPr>
+          <w:rFonts w:ascii="Times New Roman" w:hAnsi="Times New Roman" w:cs="Times New Roman"/>
+          <w:sz w:val="24"/>
+          <w:szCs w:val="24"/>
+          <w:lang w:val="en-US"/>
+        </w:rPr>
+        <w:t>)</w:t>
+      </w:r>
+      <w:r>
+        <w:rPr>
+          <w:rFonts w:ascii="Times New Roman" w:hAnsi="Times New Roman" w:cs="Times New Roman"/>
+          <w:sz w:val="24"/>
+          <w:szCs w:val="24"/>
+          <w:lang w:val="en-US"/>
+        </w:rPr>
+        <w:t xml:space="preserve"> and later within the debates revolving around committed literature.</w:t>
+      </w:r>
     </w:p>
     <w:p>
       <w:pPr>
@@ -2578,484 +2190,36 @@
     <w:p>
       <w:pPr>
         <w:rPr>
-          <w:ins w:id="65" w:author="Bru Sascha" w:date="2013-07-09T17:53:00Z"/>
           <w:rFonts w:ascii="Times New Roman" w:hAnsi="Times New Roman" w:cs="Times New Roman"/>
           <w:sz w:val="24"/>
           <w:szCs w:val="24"/>
           <w:lang w:val="en-US"/>
         </w:rPr>
       </w:pPr>
-      <w:commentRangeStart w:id="66"/>
-      <w:commentRangeStart w:id="67"/>
-      <w:del w:id="68" w:author="Bru Sascha" w:date="2013-07-09T15:48:00Z">
-        <w:r>
-          <w:rPr>
-            <w:rFonts w:ascii="Times New Roman" w:hAnsi="Times New Roman" w:cs="Times New Roman"/>
-            <w:sz w:val="24"/>
-            <w:szCs w:val="24"/>
-            <w:lang w:val="en-US"/>
-          </w:rPr>
-          <w:delText>More broadly, w</w:delText>
-        </w:r>
-        <w:r>
-          <w:rPr>
-            <w:rFonts w:ascii="Times New Roman" w:hAnsi="Times New Roman" w:cs="Times New Roman"/>
-            <w:sz w:val="24"/>
-            <w:szCs w:val="24"/>
-            <w:lang w:val="en-US"/>
-          </w:rPr>
-          <w:delText>e can also consider “</w:delText>
-        </w:r>
-        <w:r>
-          <w:rPr>
-            <w:rFonts w:ascii="Times New Roman" w:hAnsi="Times New Roman" w:cs="Times New Roman"/>
-            <w:i/>
-            <w:sz w:val="24"/>
-            <w:szCs w:val="24"/>
-            <w:lang w:val="en-US"/>
-          </w:rPr>
-          <w:delText>L’Art pour art</w:delText>
-        </w:r>
-        <w:r>
-          <w:rPr>
-            <w:rFonts w:ascii="Times New Roman" w:hAnsi="Times New Roman" w:cs="Times New Roman"/>
-            <w:sz w:val="24"/>
-            <w:szCs w:val="24"/>
-            <w:lang w:val="en-US"/>
-          </w:rPr>
-          <w:delText>” as a deep-rooted tendency in art and literature and a</w:delText>
-        </w:r>
-        <w:r>
-          <w:rPr>
-            <w:rFonts w:ascii="Times New Roman" w:hAnsi="Times New Roman" w:cs="Times New Roman"/>
-            <w:sz w:val="24"/>
-            <w:szCs w:val="24"/>
-            <w:lang w:val="en-US"/>
-          </w:rPr>
-          <w:delText xml:space="preserve"> non-historical notion</w:delText>
-        </w:r>
-        <w:r>
-          <w:rPr>
-            <w:rFonts w:ascii="Times New Roman" w:hAnsi="Times New Roman" w:cs="Times New Roman"/>
-            <w:sz w:val="24"/>
-            <w:szCs w:val="24"/>
-            <w:lang w:val="en-US"/>
-          </w:rPr>
-          <w:delText>, like</w:delText>
-        </w:r>
-        <w:r>
-          <w:rPr>
-            <w:rFonts w:ascii="Times New Roman" w:hAnsi="Times New Roman" w:cs="Times New Roman"/>
-            <w:sz w:val="24"/>
-            <w:szCs w:val="24"/>
-            <w:lang w:val="en-US"/>
-          </w:rPr>
-          <w:delText xml:space="preserve"> “formalism”</w:delText>
-        </w:r>
-        <w:r>
-          <w:rPr>
-            <w:rFonts w:ascii="Times New Roman" w:hAnsi="Times New Roman" w:cs="Times New Roman"/>
-            <w:sz w:val="24"/>
-            <w:szCs w:val="24"/>
-            <w:lang w:val="en-US"/>
-          </w:rPr>
-          <w:delText>.</w:delText>
-        </w:r>
-        <w:r>
-          <w:rPr>
-            <w:rFonts w:ascii="Times New Roman" w:hAnsi="Times New Roman" w:cs="Times New Roman"/>
-            <w:sz w:val="24"/>
-            <w:szCs w:val="24"/>
-            <w:lang w:val="en-US"/>
-          </w:rPr>
-          <w:delText xml:space="preserve"> </w:delText>
-        </w:r>
-        <w:r>
-          <w:rPr>
-            <w:rFonts w:ascii="Times New Roman" w:hAnsi="Times New Roman" w:cs="Times New Roman"/>
-            <w:sz w:val="24"/>
-            <w:szCs w:val="24"/>
-            <w:lang w:val="en-US"/>
-          </w:rPr>
-          <w:delText xml:space="preserve">In this perspective, </w:delText>
-        </w:r>
-        <w:r>
-          <w:rPr>
-            <w:rFonts w:ascii="Times New Roman" w:hAnsi="Times New Roman" w:cs="Times New Roman"/>
-            <w:sz w:val="24"/>
-            <w:szCs w:val="24"/>
-            <w:lang w:val="en-US"/>
-          </w:rPr>
-          <w:delText xml:space="preserve">it </w:delText>
-        </w:r>
-        <w:r>
-          <w:rPr>
-            <w:rFonts w:ascii="Times New Roman" w:hAnsi="Times New Roman" w:cs="Times New Roman"/>
-            <w:sz w:val="24"/>
-            <w:szCs w:val="24"/>
-            <w:lang w:val="en-US"/>
-          </w:rPr>
-          <w:delText xml:space="preserve">symbolizes the myth of purity, fighting against any </w:delText>
-        </w:r>
-        <w:r>
-          <w:rPr>
-            <w:rFonts w:ascii="Times New Roman" w:hAnsi="Times New Roman" w:cs="Times New Roman"/>
-            <w:sz w:val="24"/>
-            <w:szCs w:val="24"/>
-            <w:lang w:val="en-US"/>
-          </w:rPr>
-          <w:delText xml:space="preserve">compromise with </w:delText>
-        </w:r>
-        <w:r>
-          <w:rPr>
-            <w:rFonts w:ascii="Times New Roman" w:hAnsi="Times New Roman" w:cs="Times New Roman"/>
-            <w:sz w:val="24"/>
-            <w:szCs w:val="24"/>
-            <w:lang w:val="en-US"/>
-          </w:rPr>
-          <w:delText>the outside world</w:delText>
-        </w:r>
-        <w:r>
-          <w:rPr>
-            <w:rFonts w:ascii="Times New Roman" w:hAnsi="Times New Roman" w:cs="Times New Roman"/>
-            <w:sz w:val="24"/>
-            <w:szCs w:val="24"/>
-            <w:lang w:val="en-US"/>
-          </w:rPr>
-          <w:delText xml:space="preserve"> (especially journalism) and</w:delText>
-        </w:r>
-        <w:r>
-          <w:rPr>
-            <w:rFonts w:ascii="Times New Roman" w:hAnsi="Times New Roman" w:cs="Times New Roman"/>
-            <w:sz w:val="24"/>
-            <w:szCs w:val="24"/>
-            <w:lang w:val="en-US"/>
-          </w:rPr>
-          <w:delText xml:space="preserve"> </w:delText>
-        </w:r>
-        <w:r>
-          <w:rPr>
-            <w:rFonts w:ascii="Times New Roman" w:hAnsi="Times New Roman" w:cs="Times New Roman"/>
-            <w:sz w:val="24"/>
-            <w:szCs w:val="24"/>
-            <w:lang w:val="en-US"/>
-          </w:rPr>
-          <w:delText>any subordination to economics, politics or religion.</w:delText>
-        </w:r>
-        <w:r>
-          <w:rPr>
-            <w:rFonts w:ascii="Times New Roman" w:hAnsi="Times New Roman" w:cs="Times New Roman"/>
-            <w:sz w:val="24"/>
-            <w:szCs w:val="24"/>
-            <w:lang w:val="en-US"/>
-          </w:rPr>
-          <w:delText xml:space="preserve"> </w:delText>
-        </w:r>
-        <w:r>
-          <w:rPr>
-            <w:rFonts w:ascii="Times New Roman" w:hAnsi="Times New Roman" w:cs="Times New Roman"/>
-            <w:sz w:val="24"/>
-            <w:szCs w:val="24"/>
-            <w:lang w:val="en-US"/>
-          </w:rPr>
-          <w:delText>“</w:delText>
-        </w:r>
-        <w:r>
-          <w:rPr>
-            <w:rFonts w:ascii="Times New Roman" w:hAnsi="Times New Roman" w:cs="Times New Roman"/>
-            <w:i/>
-            <w:sz w:val="24"/>
-            <w:szCs w:val="24"/>
-            <w:lang w:val="en-US"/>
-          </w:rPr>
-          <w:delText>L’Art pour art</w:delText>
-        </w:r>
-        <w:r>
-          <w:rPr>
-            <w:rFonts w:ascii="Times New Roman" w:hAnsi="Times New Roman" w:cs="Times New Roman"/>
-            <w:sz w:val="24"/>
-            <w:szCs w:val="24"/>
-            <w:lang w:val="en-US"/>
-          </w:rPr>
-          <w:delText xml:space="preserve">” </w:delText>
-        </w:r>
-        <w:r>
-          <w:rPr>
-            <w:rFonts w:ascii="Times New Roman" w:hAnsi="Times New Roman" w:cs="Times New Roman"/>
-            <w:sz w:val="24"/>
-            <w:szCs w:val="24"/>
-            <w:lang w:val="en-US"/>
-          </w:rPr>
-          <w:delText>can be described as t</w:delText>
-        </w:r>
-        <w:r>
-          <w:rPr>
-            <w:rFonts w:ascii="Times New Roman" w:hAnsi="Times New Roman" w:cs="Times New Roman"/>
-            <w:sz w:val="24"/>
-            <w:szCs w:val="24"/>
-            <w:lang w:val="en-US"/>
-          </w:rPr>
-          <w:delText xml:space="preserve">he part of art that refuses any </w:delText>
-        </w:r>
-        <w:r>
-          <w:rPr>
-            <w:rFonts w:ascii="Times New Roman" w:hAnsi="Times New Roman" w:cs="Times New Roman"/>
-            <w:sz w:val="24"/>
-            <w:szCs w:val="24"/>
-            <w:lang w:val="en-US"/>
-          </w:rPr>
-          <w:delText>determined role</w:delText>
-        </w:r>
-        <w:r>
-          <w:rPr>
-            <w:rFonts w:ascii="Times New Roman" w:hAnsi="Times New Roman" w:cs="Times New Roman"/>
-            <w:sz w:val="24"/>
-            <w:szCs w:val="24"/>
-            <w:lang w:val="en-US"/>
-          </w:rPr>
-          <w:delText xml:space="preserve">. </w:delText>
-        </w:r>
-        <w:r>
-          <w:rPr>
-            <w:rFonts w:ascii="Times New Roman" w:hAnsi="Times New Roman" w:cs="Times New Roman"/>
-            <w:sz w:val="24"/>
-            <w:szCs w:val="24"/>
-            <w:lang w:val="en-US"/>
-          </w:rPr>
-          <w:delText>For that reason, it has always been criticized for its</w:delText>
-        </w:r>
-        <w:r>
-          <w:rPr>
-            <w:rFonts w:ascii="Times New Roman" w:hAnsi="Times New Roman" w:cs="Times New Roman"/>
-            <w:sz w:val="24"/>
-            <w:szCs w:val="24"/>
-            <w:lang w:val="en-US"/>
-          </w:rPr>
-          <w:delText xml:space="preserve"> </w:delText>
-        </w:r>
-        <w:r>
-          <w:rPr>
-            <w:rFonts w:ascii="Times New Roman" w:hAnsi="Times New Roman" w:cs="Times New Roman"/>
-            <w:sz w:val="24"/>
-            <w:szCs w:val="24"/>
-            <w:lang w:val="en-US"/>
-          </w:rPr>
-          <w:delText>political and social indifference</w:delText>
-        </w:r>
-        <w:r>
-          <w:rPr>
-            <w:rFonts w:ascii="Times New Roman" w:hAnsi="Times New Roman" w:cs="Times New Roman"/>
-            <w:sz w:val="24"/>
-            <w:szCs w:val="24"/>
-            <w:lang w:val="en-US"/>
-          </w:rPr>
-          <w:delText xml:space="preserve">. </w:delText>
-        </w:r>
-        <w:r>
-          <w:rPr>
-            <w:rFonts w:ascii="Times New Roman" w:hAnsi="Times New Roman" w:cs="Times New Roman"/>
-            <w:sz w:val="24"/>
-            <w:szCs w:val="24"/>
-            <w:lang w:val="en-US"/>
-          </w:rPr>
-          <w:delText>Thus, “</w:delText>
-        </w:r>
-        <w:r>
-          <w:rPr>
-            <w:rFonts w:ascii="Times New Roman" w:hAnsi="Times New Roman" w:cs="Times New Roman"/>
-            <w:i/>
-            <w:sz w:val="24"/>
-            <w:szCs w:val="24"/>
-            <w:lang w:val="en-US"/>
-          </w:rPr>
-          <w:delText>L’Art pour art</w:delText>
-        </w:r>
-        <w:r>
-          <w:rPr>
-            <w:rFonts w:ascii="Times New Roman" w:hAnsi="Times New Roman" w:cs="Times New Roman"/>
-            <w:sz w:val="24"/>
-            <w:szCs w:val="24"/>
-            <w:lang w:val="en-US"/>
-          </w:rPr>
-          <w:delText xml:space="preserve">” </w:delText>
-        </w:r>
-        <w:r>
-          <w:rPr>
-            <w:rFonts w:ascii="Times New Roman" w:hAnsi="Times New Roman" w:cs="Times New Roman"/>
-            <w:sz w:val="24"/>
-            <w:szCs w:val="24"/>
-            <w:lang w:val="en-US"/>
-          </w:rPr>
-          <w:delText xml:space="preserve">is at the same time an essential distinction and the main step </w:delText>
-        </w:r>
-        <w:r>
-          <w:rPr>
-            <w:rFonts w:ascii="Times New Roman" w:hAnsi="Times New Roman" w:cs="Times New Roman"/>
-            <w:sz w:val="24"/>
-            <w:szCs w:val="24"/>
-            <w:lang w:val="en-US"/>
-          </w:rPr>
-          <w:delText xml:space="preserve">of </w:delText>
-        </w:r>
-        <w:r>
-          <w:rPr>
-            <w:rFonts w:ascii="Times New Roman" w:hAnsi="Times New Roman" w:cs="Times New Roman"/>
-            <w:sz w:val="24"/>
-            <w:szCs w:val="24"/>
-            <w:lang w:val="en-US"/>
-          </w:rPr>
-          <w:delText>the historical process towards autonomy</w:delText>
-        </w:r>
-        <w:r>
-          <w:rPr>
-            <w:rFonts w:ascii="Times New Roman" w:hAnsi="Times New Roman" w:cs="Times New Roman"/>
-            <w:sz w:val="24"/>
-            <w:szCs w:val="24"/>
-            <w:lang w:val="en-US"/>
-          </w:rPr>
-          <w:delText xml:space="preserve">: </w:delText>
-        </w:r>
-        <w:r>
-          <w:rPr>
-            <w:rStyle w:val="Emphasis"/>
-            <w:rFonts w:ascii="Times New Roman" w:hAnsi="Times New Roman" w:cs="Times New Roman"/>
-            <w:sz w:val="24"/>
-            <w:szCs w:val="24"/>
-            <w:lang w:val="en-US"/>
-          </w:rPr>
-          <w:delText>placere</w:delText>
-        </w:r>
-        <w:r>
-          <w:rPr>
-            <w:rStyle w:val="st"/>
-            <w:rFonts w:ascii="Times New Roman" w:hAnsi="Times New Roman" w:cs="Times New Roman"/>
-            <w:sz w:val="24"/>
-            <w:szCs w:val="24"/>
-            <w:lang w:val="en-US"/>
-          </w:rPr>
-          <w:delText xml:space="preserve"> </w:delText>
-        </w:r>
-        <w:r>
-          <w:rPr>
-            <w:rStyle w:val="st"/>
-            <w:rFonts w:ascii="Times New Roman" w:hAnsi="Times New Roman" w:cs="Times New Roman"/>
-            <w:sz w:val="24"/>
-            <w:szCs w:val="24"/>
-            <w:lang w:val="en-US"/>
-          </w:rPr>
-          <w:delText>and</w:delText>
-        </w:r>
-        <w:r>
-          <w:rPr>
-            <w:rStyle w:val="st"/>
-            <w:rFonts w:ascii="Times New Roman" w:hAnsi="Times New Roman" w:cs="Times New Roman"/>
-            <w:sz w:val="24"/>
-            <w:szCs w:val="24"/>
-            <w:lang w:val="en-US"/>
-          </w:rPr>
-          <w:delText xml:space="preserve"> </w:delText>
-        </w:r>
-        <w:r>
-          <w:rPr>
-            <w:rStyle w:val="Emphasis"/>
-            <w:rFonts w:ascii="Times New Roman" w:hAnsi="Times New Roman" w:cs="Times New Roman"/>
-            <w:sz w:val="24"/>
-            <w:szCs w:val="24"/>
-            <w:lang w:val="en-US"/>
-          </w:rPr>
-          <w:delText>docere</w:delText>
-        </w:r>
-        <w:r>
-          <w:rPr>
-            <w:rStyle w:val="Emphasis"/>
-            <w:rFonts w:ascii="Times New Roman" w:hAnsi="Times New Roman" w:cs="Times New Roman"/>
-            <w:i w:val="0"/>
-            <w:sz w:val="24"/>
-            <w:szCs w:val="24"/>
-            <w:lang w:val="en-US"/>
-          </w:rPr>
-          <w:delText xml:space="preserve"> are </w:delText>
-        </w:r>
-        <w:r>
-          <w:rPr>
-            <w:rStyle w:val="Emphasis"/>
-            <w:rFonts w:ascii="Times New Roman" w:hAnsi="Times New Roman" w:cs="Times New Roman"/>
-            <w:i w:val="0"/>
-            <w:sz w:val="24"/>
-            <w:szCs w:val="24"/>
-            <w:lang w:val="en-US"/>
-          </w:rPr>
-          <w:delText>now separate.</w:delText>
-        </w:r>
-      </w:del>
-      <w:commentRangeEnd w:id="66"/>
-      <w:ins w:id="69" w:author="Anne Reverseau" w:date="2013-07-09T23:28:00Z">
-        <w:r>
-          <w:rPr>
-            <w:rStyle w:val="Emphasis"/>
-            <w:rFonts w:ascii="Times New Roman" w:hAnsi="Times New Roman" w:cs="Times New Roman"/>
-            <w:i w:val="0"/>
-            <w:sz w:val="24"/>
-            <w:szCs w:val="24"/>
-            <w:lang w:val="en-US"/>
-          </w:rPr>
-          <w:t xml:space="preserve">  </w:t>
-        </w:r>
-      </w:ins>
-      <w:r>
-        <w:rPr>
-          <w:rStyle w:val="CommentReference"/>
-          <w:rFonts w:ascii="Times New Roman" w:hAnsi="Times New Roman" w:cs="Times New Roman"/>
-          <w:sz w:val="24"/>
-          <w:szCs w:val="24"/>
-        </w:rPr>
-        <w:commentReference w:id="66"/>
-      </w:r>
-      <w:commentRangeEnd w:id="67"/>
-      <w:r>
-        <w:rPr>
-          <w:rStyle w:val="CommentReference"/>
-          <w:rFonts w:ascii="Times New Roman" w:hAnsi="Times New Roman" w:cs="Times New Roman"/>
-          <w:sz w:val="24"/>
-          <w:szCs w:val="24"/>
-        </w:rPr>
-        <w:commentReference w:id="67"/>
-      </w:r>
-      <w:ins w:id="70" w:author="Bru Sascha" w:date="2013-07-09T17:53:00Z">
-        <w:r>
-          <w:rPr>
-            <w:rFonts w:ascii="Times New Roman" w:hAnsi="Times New Roman" w:cs="Times New Roman"/>
-            <w:sz w:val="24"/>
-            <w:szCs w:val="24"/>
-            <w:highlight w:val="yellow"/>
-            <w:lang w:val="en-US"/>
-          </w:rPr>
-          <w:t xml:space="preserve">References and further </w:t>
-        </w:r>
-        <w:commentRangeStart w:id="71"/>
-        <w:r>
-          <w:rPr>
-            <w:rFonts w:ascii="Times New Roman" w:hAnsi="Times New Roman" w:cs="Times New Roman"/>
-            <w:sz w:val="24"/>
-            <w:szCs w:val="24"/>
-            <w:highlight w:val="yellow"/>
-            <w:lang w:val="en-US"/>
-          </w:rPr>
-          <w:t>reading</w:t>
-        </w:r>
-      </w:ins>
-      <w:commentRangeEnd w:id="71"/>
-      <w:r>
-        <w:rPr>
-          <w:rStyle w:val="CommentReference"/>
-        </w:rPr>
-        <w:commentReference w:id="71"/>
+      <w:r>
+        <w:rPr>
+          <w:rStyle w:val="Emphasis"/>
+          <w:rFonts w:ascii="Times New Roman" w:hAnsi="Times New Roman" w:cs="Times New Roman"/>
+          <w:i w:val="0"/>
+          <w:sz w:val="24"/>
+          <w:szCs w:val="24"/>
+          <w:lang w:val="en-US"/>
+        </w:rPr>
+        <w:t xml:space="preserve">  </w:t>
+      </w:r>
+      <w:r>
+        <w:rPr>
+          <w:rFonts w:ascii="Times New Roman" w:hAnsi="Times New Roman" w:cs="Times New Roman"/>
+          <w:sz w:val="24"/>
+          <w:szCs w:val="24"/>
+          <w:lang w:val="en-US"/>
+        </w:rPr>
+        <w:t>References and further reading</w:t>
       </w:r>
     </w:p>
     <w:p>
       <w:pPr>
         <w:rPr>
-          <w:ins w:id="72" w:author="Anne Reverseau" w:date="2013-07-09T23:47:00Z"/>
           <w:rFonts w:ascii="Times New Roman" w:hAnsi="Times New Roman" w:cs="Times New Roman"/>
           <w:sz w:val="24"/>
           <w:szCs w:val="24"/>
@@ -3063,29 +2227,25 @@
         </w:rPr>
       </w:pPr>
       <w:proofErr w:type="spellStart"/>
-      <w:ins w:id="73" w:author="Bru Sascha" w:date="2013-07-09T17:53:00Z">
-        <w:r>
-          <w:rPr>
-            <w:rFonts w:ascii="Times New Roman" w:hAnsi="Times New Roman" w:cs="Times New Roman"/>
-            <w:sz w:val="24"/>
-            <w:szCs w:val="24"/>
-            <w:highlight w:val="yellow"/>
-            <w:lang w:val="en-US"/>
-          </w:rPr>
-          <w:t>Paratextual</w:t>
-        </w:r>
-        <w:proofErr w:type="spellEnd"/>
-        <w:r>
-          <w:rPr>
-            <w:rFonts w:ascii="Times New Roman" w:hAnsi="Times New Roman" w:cs="Times New Roman"/>
-            <w:sz w:val="24"/>
-            <w:szCs w:val="24"/>
-            <w:highlight w:val="yellow"/>
-            <w:lang w:val="en-US"/>
-          </w:rPr>
-          <w:t xml:space="preserve"> material</w:t>
-        </w:r>
-      </w:ins>
+      <w:r>
+        <w:rPr>
+          <w:rFonts w:ascii="Times New Roman" w:hAnsi="Times New Roman" w:cs="Times New Roman"/>
+          <w:sz w:val="24"/>
+          <w:szCs w:val="24"/>
+          <w:lang w:val="en-US"/>
+        </w:rPr>
+        <w:t>Paratextual</w:t>
+      </w:r>
+      <w:proofErr w:type="spellEnd"/>
+      <w:r>
+        <w:rPr>
+          <w:rFonts w:ascii="Times New Roman" w:hAnsi="Times New Roman" w:cs="Times New Roman"/>
+          <w:sz w:val="24"/>
+          <w:szCs w:val="24"/>
+          <w:lang w:val="en-US"/>
+        </w:rPr>
+        <w:t xml:space="preserve"> material</w:t>
+      </w:r>
     </w:p>
     <w:p>
       <w:pPr>
@@ -3095,64 +2255,68 @@
           <w:numId w:val="1"/>
         </w:numPr>
         <w:rPr>
-          <w:ins w:id="74" w:author="Anne Reverseau" w:date="2013-07-09T23:48:00Z"/>
           <w:rFonts w:ascii="Times New Roman" w:hAnsi="Times New Roman" w:cs="Times New Roman"/>
           <w:sz w:val="24"/>
           <w:szCs w:val="24"/>
           <w:lang w:val="en-US"/>
         </w:rPr>
       </w:pPr>
-      <w:ins w:id="75" w:author="Anne Reverseau" w:date="2013-07-09T23:47:00Z">
-        <w:r>
-          <w:rPr>
-            <w:rFonts w:eastAsia="Times New Roman" w:cs="Times New Roman"/>
-            <w:b w:val="0"/>
-          </w:rPr>
-          <w:t xml:space="preserve">Full text of </w:t>
-        </w:r>
-        <w:proofErr w:type="spellStart"/>
-        <w:r>
-          <w:rPr>
-            <w:rFonts w:eastAsia="Times New Roman" w:cs="Times New Roman"/>
-            <w:b w:val="0"/>
-          </w:rPr>
-          <w:t>Théophile</w:t>
-        </w:r>
-        <w:proofErr w:type="spellEnd"/>
-        <w:r>
-          <w:rPr>
-            <w:rFonts w:eastAsia="Times New Roman" w:cs="Times New Roman"/>
-            <w:b w:val="0"/>
-          </w:rPr>
-          <w:t xml:space="preserve"> Gautier’s </w:t>
-        </w:r>
-        <w:r>
-          <w:rPr>
-            <w:rStyle w:val="Emphasis"/>
-            <w:rFonts w:eastAsia="Times New Roman" w:cs="Times New Roman"/>
-            <w:b w:val="0"/>
-            <w:color w:val="0000FF"/>
-            <w:u w:val="single"/>
-          </w:rPr>
-          <w:t>Mademoiselle de Maupin</w:t>
-        </w:r>
-        <w:r>
-          <w:rPr>
-            <w:rFonts w:eastAsia="Times New Roman" w:cs="Times New Roman"/>
-            <w:b w:val="0"/>
-          </w:rPr>
-          <w:t xml:space="preserve">, in English: </w:t>
-        </w:r>
-        <w:r>
-          <w:rPr>
-            <w:rFonts w:ascii="Times New Roman" w:hAnsi="Times New Roman" w:cs="Times New Roman"/>
-            <w:sz w:val="24"/>
-            <w:szCs w:val="24"/>
-            <w:lang w:val="en-US"/>
-          </w:rPr>
-          <w:t>http://archive.org/stream/mademoiselledema00gaute/mademoiselledema00gaute_djvu.txt</w:t>
-        </w:r>
-      </w:ins>
+      <w:r>
+        <w:rPr>
+          <w:rFonts w:eastAsia="Times New Roman" w:cs="Times New Roman"/>
+          <w:b w:val="0"/>
+        </w:rPr>
+        <w:t xml:space="preserve">Full text of </w:t>
+      </w:r>
+      <w:proofErr w:type="spellStart"/>
+      <w:r>
+        <w:rPr>
+          <w:rFonts w:eastAsia="Times New Roman" w:cs="Times New Roman"/>
+          <w:b w:val="0"/>
+        </w:rPr>
+        <w:t>Théophile</w:t>
+      </w:r>
+      <w:proofErr w:type="spellEnd"/>
+      <w:r>
+        <w:rPr>
+          <w:rFonts w:eastAsia="Times New Roman" w:cs="Times New Roman"/>
+          <w:b w:val="0"/>
+        </w:rPr>
+        <w:t xml:space="preserve"> Gautier’s </w:t>
+      </w:r>
+      <w:r>
+        <w:rPr>
+          <w:rStyle w:val="Emphasis"/>
+          <w:rFonts w:eastAsia="Times New Roman" w:cs="Times New Roman"/>
+          <w:b w:val="0"/>
+          <w:color w:val="0000FF"/>
+          <w:u w:val="single"/>
+        </w:rPr>
+        <w:t>Mademoiselle de Maupin</w:t>
+      </w:r>
+      <w:r>
+        <w:rPr>
+          <w:rFonts w:eastAsia="Times New Roman" w:cs="Times New Roman"/>
+          <w:b w:val="0"/>
+        </w:rPr>
+        <w:t>, in English:</w:t>
+      </w:r>
+      <w:r>
+        <w:rPr>
+          <w:rFonts w:eastAsia="Times New Roman" w:cs="Times New Roman"/>
+          <w:b w:val="0"/>
+        </w:rPr>
+        <w:t xml:space="preserve"> </w:t>
+      </w:r>
+      <w:r>
+        <w:rPr>
+          <w:rFonts w:ascii="Times New Roman" w:hAnsi="Times New Roman" w:cs="Times New Roman"/>
+          <w:sz w:val="24"/>
+          <w:szCs w:val="24"/>
+          <w:lang w:val="en-US"/>
+        </w:rPr>
+        <w:t>http://archive.org/stream/mademoiselledema00gaute/mademoiselledema00gaute_djvu.txt</w:t>
+      </w:r>
     </w:p>
     <w:p>
       <w:pPr>
@@ -3162,33 +2326,30 @@
           <w:numId w:val="1"/>
         </w:numPr>
         <w:rPr>
-          <w:ins w:id="76" w:author="Bru Sascha" w:date="2013-07-09T17:53:00Z"/>
           <w:rFonts w:ascii="Times New Roman" w:hAnsi="Times New Roman" w:cs="Times New Roman"/>
           <w:sz w:val="24"/>
           <w:szCs w:val="24"/>
           <w:lang w:val="en-US"/>
         </w:rPr>
       </w:pPr>
-      <w:ins w:id="77" w:author="Anne Reverseau" w:date="2013-07-09T23:50:00Z">
-        <w:r>
-          <w:rPr>
-            <w:rFonts w:ascii="Times New Roman" w:hAnsi="Times New Roman" w:cs="Times New Roman"/>
-            <w:sz w:val="24"/>
-            <w:szCs w:val="24"/>
-            <w:lang w:val="en-US"/>
-          </w:rPr>
-          <w:t xml:space="preserve">A complete Baudelaire biography, with the details of the trial: </w:t>
-        </w:r>
-        <w:r>
-          <w:rPr>
-            <w:rFonts w:ascii="Times New Roman" w:hAnsi="Times New Roman" w:cs="Times New Roman"/>
-            <w:sz w:val="24"/>
-            <w:szCs w:val="24"/>
-            <w:lang w:val="en-US"/>
-          </w:rPr>
-          <w:t>http://www.poetryfoundation.org/bio/charles-baudelaire#poet</w:t>
-        </w:r>
-      </w:ins>
+      <w:r>
+        <w:rPr>
+          <w:rFonts w:ascii="Times New Roman" w:hAnsi="Times New Roman" w:cs="Times New Roman"/>
+          <w:sz w:val="24"/>
+          <w:szCs w:val="24"/>
+          <w:lang w:val="en-US"/>
+        </w:rPr>
+        <w:t xml:space="preserve">A complete Baudelaire biography, with the details of the trial: </w:t>
+      </w:r>
+      <w:r>
+        <w:rPr>
+          <w:rFonts w:ascii="Times New Roman" w:hAnsi="Times New Roman" w:cs="Times New Roman"/>
+          <w:sz w:val="24"/>
+          <w:szCs w:val="24"/>
+          <w:lang w:val="en-US"/>
+        </w:rPr>
+        <w:t>http://www.poetryfoundation.org/bio/charles-baudelaire#poet</w:t>
+      </w:r>
     </w:p>
     <w:p>
       <w:pPr>
@@ -3210,177 +2371,6 @@
     </w:sectPr>
   </w:body>
 </w:document>
-</file>
-
-<file path=word/comments.xml><?xml version="1.0" encoding="utf-8"?>
-<w:comments xmlns:wpc="http://schemas.microsoft.com/office/word/2010/wordprocessingCanvas" xmlns:mo="http://schemas.microsoft.com/office/mac/office/2008/main" xmlns:mc="http://schemas.openxmlformats.org/markup-compatibility/2006" xmlns:mv="urn:schemas-microsoft-com:mac:vml" xmlns:o="urn:schemas-microsoft-com:office:office" xmlns:r="http://schemas.openxmlformats.org/officeDocument/2006/relationships" xmlns:m="http://schemas.openxmlformats.org/officeDocument/2006/math" xmlns:v="urn:schemas-microsoft-com:vml" xmlns:wp14="http://schemas.microsoft.com/office/word/2010/wordprocessingDrawing" xmlns:wp="http://schemas.openxmlformats.org/drawingml/2006/wordprocessingDrawing" xmlns:w10="urn:schemas-microsoft-com:office:word" xmlns:w="http://schemas.openxmlformats.org/wordprocessingml/2006/main" xmlns:w14="http://schemas.microsoft.com/office/word/2010/wordml" xmlns:wpg="http://schemas.microsoft.com/office/word/2010/wordprocessingGroup" xmlns:wpi="http://schemas.microsoft.com/office/word/2010/wordprocessingInk" xmlns:wne="http://schemas.microsoft.com/office/word/2006/wordml" xmlns:wps="http://schemas.microsoft.com/office/word/2010/wordprocessingShape" mc:Ignorable="w14 wp14">
-  <w:comment w:id="22" w:author="Anne Reverseau" w:date="2013-08-01T10:39:00Z" w:initials="AR">
-    <w:p>
-      <w:pPr>
-        <w:pStyle w:val="CommentText"/>
-      </w:pPr>
-      <w:r>
-        <w:rPr>
-          <w:rStyle w:val="CommentReference"/>
-        </w:rPr>
-        <w:annotationRef/>
-      </w:r>
-      <w:r>
-        <w:t xml:space="preserve">I added this again </w:t>
-      </w:r>
-      <w:r>
-        <w:t xml:space="preserve">because it seems very important to me. </w:t>
-      </w:r>
-    </w:p>
-  </w:comment>
-  <w:comment w:id="32" w:author="Bru Sascha" w:date="2013-07-09T15:52:00Z" w:initials="BS">
-    <w:p>
-      <w:pPr>
-        <w:pStyle w:val="CommentText"/>
-        <w:rPr>
-          <w:lang w:val="en-GB"/>
-        </w:rPr>
-      </w:pPr>
-      <w:r>
-        <w:rPr>
-          <w:rStyle w:val="CommentReference"/>
-        </w:rPr>
-        <w:annotationRef/>
-      </w:r>
-      <w:r>
-        <w:rPr>
-          <w:lang w:val="en-GB"/>
-        </w:rPr>
-        <w:t xml:space="preserve">Instead of what I deleted above and below, please elaborate a bit more on how these three authors, specifically within the French context, </w:t>
-      </w:r>
-      <w:r>
-        <w:rPr>
-          <w:lang w:val="en-GB"/>
-        </w:rPr>
-        <w:t xml:space="preserve">gave shape to </w:t>
-      </w:r>
-      <w:proofErr w:type="spellStart"/>
-      <w:r>
-        <w:rPr>
-          <w:lang w:val="en-GB"/>
-        </w:rPr>
-        <w:t>l’art</w:t>
-      </w:r>
-      <w:proofErr w:type="spellEnd"/>
-      <w:r>
-        <w:rPr>
-          <w:lang w:val="en-GB"/>
-        </w:rPr>
-        <w:t xml:space="preserve"> pour </w:t>
-      </w:r>
-      <w:proofErr w:type="spellStart"/>
-      <w:r>
-        <w:rPr>
-          <w:lang w:val="en-GB"/>
-        </w:rPr>
-        <w:t>l’art</w:t>
-      </w:r>
-      <w:proofErr w:type="spellEnd"/>
-      <w:r>
-        <w:rPr>
-          <w:lang w:val="en-GB"/>
-        </w:rPr>
-        <w:t xml:space="preserve">. When you do so, make sure to use the past tense as in the rest of your entry. </w:t>
-      </w:r>
-    </w:p>
-  </w:comment>
-  <w:comment w:id="33" w:author="Anne Reverseau" w:date="2013-08-01T10:40:00Z" w:initials="AR">
-    <w:p>
-      <w:pPr>
-        <w:pStyle w:val="CommentText"/>
-      </w:pPr>
-      <w:r>
-        <w:rPr>
-          <w:rStyle w:val="CommentReference"/>
-        </w:rPr>
-        <w:annotationRef/>
-      </w:r>
-      <w:r>
-        <w:t>I tri</w:t>
-      </w:r>
-      <w:r>
-        <w:t xml:space="preserve">ed to do so but very </w:t>
-      </w:r>
-      <w:r>
-        <w:t>briefly.</w:t>
-      </w:r>
-    </w:p>
-  </w:comment>
-  <w:comment w:id="66" w:author="Bru Sascha" w:date="2013-07-09T15:48:00Z" w:initials="BS">
-    <w:p>
-      <w:pPr>
-        <w:pStyle w:val="CommentText"/>
-      </w:pPr>
-      <w:r>
-        <w:rPr>
-          <w:rStyle w:val="CommentReference"/>
-        </w:rPr>
-        <w:annotationRef/>
-      </w:r>
-      <w:r>
-        <w:t>See above</w:t>
-      </w:r>
-    </w:p>
-  </w:comment>
-  <w:comment w:id="67" w:author="Anne Reverseau" w:date="2013-08-01T10:42:00Z" w:initials="AR">
-    <w:p>
-      <w:pPr>
-        <w:pStyle w:val="CommentText"/>
-      </w:pPr>
-      <w:r>
-        <w:rPr>
-          <w:rStyle w:val="CommentReference"/>
-        </w:rPr>
-        <w:annotationRef/>
-      </w:r>
-      <w:r>
-        <w:t xml:space="preserve">I don’t understand why this last part has been cut. </w:t>
-      </w:r>
-      <w:r>
-        <w:t xml:space="preserve">This debate between an historical  or essential meaning </w:t>
-      </w:r>
-      <w:r>
-        <w:t xml:space="preserve">of the notion appears </w:t>
-      </w:r>
-      <w:r>
-        <w:t>in every dicti</w:t>
-      </w:r>
-      <w:r>
-        <w:t>onnary or encyclopedia I read while I was preparing</w:t>
-      </w:r>
-      <w:r>
-        <w:t xml:space="preserve"> this text. Of course it’s a bit complicated but it seemed essential to me.  </w:t>
-      </w:r>
-      <w:r>
-        <w:t xml:space="preserve">Maybe you can add at least one of the sentence to end the text. </w:t>
-      </w:r>
-    </w:p>
-  </w:comment>
-  <w:comment w:id="71" w:author="Anne Reverseau" w:date="2013-08-01T10:42:00Z" w:initials="AR">
-    <w:p>
-      <w:pPr>
-        <w:pStyle w:val="CommentText"/>
-      </w:pPr>
-      <w:r>
-        <w:rPr>
-          <w:rStyle w:val="CommentReference"/>
-        </w:rPr>
-        <w:annotationRef/>
-      </w:r>
-      <w:r>
-        <w:t xml:space="preserve">I really have no idea of the bibliography in English about this French movement since I read it in French. I did not know English bib was needed.  </w:t>
-      </w:r>
-      <w:r>
-        <w:t xml:space="preserve">But I found some interesting links. </w:t>
-      </w:r>
-    </w:p>
-  </w:comment>
-</w:comments>
 </file>
 
 <file path=word/numbering.xml><?xml version="1.0" encoding="utf-8"?>
@@ -4561,7 +3551,7 @@
 </file>
 
 <file path=customXml/itemProps1.xml><?xml version="1.0" encoding="utf-8"?>
-<ds:datastoreItem xmlns:ds="http://schemas.openxmlformats.org/officeDocument/2006/customXml" ds:itemID="{7778E253-5E2E-8041-A156-5A646B204AF5}">
+<ds:datastoreItem xmlns:ds="http://schemas.openxmlformats.org/officeDocument/2006/customXml" ds:itemID="{3E5549F0-1B22-F944-BF12-81F4C84474D5}">
   <ds:schemaRefs>
     <ds:schemaRef ds:uri="http://schemas.openxmlformats.org/officeDocument/2006/bibliography"/>
   </ds:schemaRefs>

</xml_diff>